<commit_message>
Added Manual in docx
</commit_message>
<xml_diff>
--- a/documents/DataBase.docx
+++ b/documents/DataBase.docx
@@ -41,22 +41,23 @@
     </w:p>
     <w:sdt>
       <w:sdtPr>
+        <w:rPr>
+          <w:rFonts w:ascii="Times New Roman" w:eastAsia="SimSun" w:hAnsi="Times New Roman" w:cs="Times New Roman"/>
+          <w:b w:val="0"/>
+          <w:bCs w:val="0"/>
+          <w:color w:val="auto"/>
+          <w:kern w:val="1"/>
+          <w:sz w:val="20"/>
+          <w:szCs w:val="20"/>
+          <w:lang w:val="en-US" w:eastAsia="zh-CN"/>
+        </w:rPr>
         <w:id w:val="-1534725052"/>
         <w:docPartObj>
           <w:docPartGallery w:val="Table of Contents"/>
           <w:docPartUnique/>
         </w:docPartObj>
       </w:sdtPr>
-      <w:sdtEndPr>
-        <w:rPr>
-          <w:rFonts w:ascii="Times New Roman" w:eastAsia="SimSun" w:hAnsi="Times New Roman" w:cs="Times New Roman"/>
-          <w:color w:val="auto"/>
-          <w:kern w:val="1"/>
-          <w:sz w:val="20"/>
-          <w:szCs w:val="20"/>
-          <w:lang w:val="en-US" w:eastAsia="zh-CN"/>
-        </w:rPr>
-      </w:sdtEndPr>
+      <w:sdtEndPr/>
       <w:sdtContent>
         <w:p>
           <w:pPr>
@@ -1073,7 +1074,7 @@
                       <a:picLocks noChangeAspect="1"/>
                       <a:extLst>
                         <a:ext uri="smNativeData">
-                          <sm:smNativeData xmlns:sm="smNativeData" xmlns:w="http://schemas.openxmlformats.org/wordprocessingml/2006/main" xmlns:w10="urn:schemas-microsoft-com:office:word" xmlns:v="urn:schemas-microsoft-com:vml" xmlns:o="urn:schemas-microsoft-com:office:office" xmlns="" val="SMDATA_13_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"/>
+                          <sm:smNativeData xmlns="" xmlns:o="urn:schemas-microsoft-com:office:office" xmlns:v="urn:schemas-microsoft-com:vml" xmlns:w10="urn:schemas-microsoft-com:office:word" xmlns:w="http://schemas.openxmlformats.org/wordprocessingml/2006/main" xmlns:sm="smNativeData" val="SMDATA_13_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"/>
                         </a:ext>
                       </a:extLst>
                     </pic:cNvPicPr>
@@ -1126,23 +1127,7 @@
           <w:szCs w:val="28"/>
           <w:lang w:val="ru-RU"/>
         </w:rPr>
-        <w:t xml:space="preserve">Рис. </w:t>
-      </w:r>
-      <w:r>
-        <w:rPr>
-          <w:sz w:val="28"/>
-          <w:szCs w:val="28"/>
-          <w:lang w:val="ru-RU"/>
-        </w:rPr>
-        <w:t>1</w:t>
-      </w:r>
-      <w:r>
-        <w:rPr>
-          <w:sz w:val="28"/>
-          <w:szCs w:val="28"/>
-          <w:lang w:val="ru-RU"/>
-        </w:rPr>
-        <w:t xml:space="preserve">. Интерфейс </w:t>
+        <w:t xml:space="preserve">Рис. 1. Интерфейс </w:t>
       </w:r>
       <w:r>
         <w:rPr>
@@ -1194,23 +1179,23 @@
           <w:szCs w:val="28"/>
           <w:lang w:val="ru-RU"/>
         </w:rPr>
-        <w:t>ый момент каждая ткань характеризуется следующими пар</w:t>
-      </w:r>
-      <w:r>
-        <w:rPr>
-          <w:sz w:val="28"/>
-          <w:szCs w:val="28"/>
-          <w:lang w:val="ru-RU"/>
-        </w:rPr>
-        <w:t>а</w:t>
-      </w:r>
-      <w:r>
-        <w:rPr>
-          <w:sz w:val="28"/>
-          <w:szCs w:val="28"/>
-          <w:lang w:val="ru-RU"/>
-        </w:rPr>
-        <w:t>метрами:</w:t>
+        <w:t>ый момент кажд</w:t>
+      </w:r>
+      <w:r>
+        <w:rPr>
+          <w:sz w:val="28"/>
+          <w:szCs w:val="28"/>
+          <w:lang w:val="ru-RU"/>
+        </w:rPr>
+        <w:t xml:space="preserve">ое связующее характеризуется </w:t>
+      </w:r>
+      <w:r>
+        <w:rPr>
+          <w:sz w:val="28"/>
+          <w:szCs w:val="28"/>
+          <w:lang w:val="ru-RU"/>
+        </w:rPr>
+        <w:t>следующими параметрами:</w:t>
       </w:r>
     </w:p>
     <w:p>
@@ -1434,23 +1419,7 @@
           <w:szCs w:val="28"/>
           <w:lang w:val="ru-RU"/>
         </w:rPr>
-        <w:t>ся в Паскалях на с</w:t>
-      </w:r>
-      <w:r>
-        <w:rPr>
-          <w:sz w:val="28"/>
-          <w:szCs w:val="28"/>
-          <w:lang w:val="ru-RU"/>
-        </w:rPr>
-        <w:t>е</w:t>
-      </w:r>
-      <w:r>
-        <w:rPr>
-          <w:sz w:val="28"/>
-          <w:szCs w:val="28"/>
-          <w:lang w:val="ru-RU"/>
-        </w:rPr>
-        <w:t>кунду (</w:t>
+        <w:t>ся в Паскалях на секунду (</w:t>
       </w:r>
       <w:r>
         <w:rPr>
@@ -1560,15 +1529,7 @@
           <w:szCs w:val="28"/>
           <w:lang w:val="ru-RU"/>
         </w:rPr>
-        <w:t xml:space="preserve">ется для определения вязкости жидкости при заданной температуре. </w:t>
-      </w:r>
-      <w:r>
-        <w:rPr>
-          <w:sz w:val="28"/>
-          <w:szCs w:val="28"/>
-          <w:lang w:val="ru-RU"/>
-        </w:rPr>
-        <w:t>Измер</w:t>
+        <w:t>ется для определения вязкости жидкости при заданной температуре. Измер</w:t>
       </w:r>
       <w:r>
         <w:rPr>
@@ -1584,23 +1545,7 @@
           <w:szCs w:val="28"/>
           <w:lang w:val="ru-RU"/>
         </w:rPr>
-        <w:t>ется в Паскалях на с</w:t>
-      </w:r>
-      <w:r>
-        <w:rPr>
-          <w:sz w:val="28"/>
-          <w:szCs w:val="28"/>
-          <w:lang w:val="ru-RU"/>
-        </w:rPr>
-        <w:t>е</w:t>
-      </w:r>
-      <w:r>
-        <w:rPr>
-          <w:sz w:val="28"/>
-          <w:szCs w:val="28"/>
-          <w:lang w:val="ru-RU"/>
-        </w:rPr>
-        <w:t>кунду (</w:t>
+        <w:t>ется в Паскалях на секунду (</w:t>
       </w:r>
       <w:r>
         <w:rPr>
@@ -1659,27 +1604,6 @@
     </w:p>
     <w:p>
       <w:pPr>
-        <w:spacing w:line="360" w:lineRule="auto"/>
-        <w:jc w:val="both"/>
-        <w:rPr>
-          <w:b/>
-          <w:bCs/>
-          <w:sz w:val="28"/>
-          <w:szCs w:val="28"/>
-          <w:lang w:val="ru-RU"/>
-        </w:rPr>
-      </w:pPr>
-      <w:r>
-        <w:rPr>
-          <w:sz w:val="28"/>
-          <w:szCs w:val="28"/>
-          <w:lang w:val="ru-RU"/>
-        </w:rPr>
-        <w:t>Пористость - число с плавающей точкой. Безразмерная величина.</w:t>
-      </w:r>
-    </w:p>
-    <w:p>
-      <w:pPr>
         <w:pStyle w:val="2"/>
         <w:jc w:val="center"/>
         <w:rPr>
@@ -1690,6 +1614,8 @@
         </w:rPr>
       </w:pPr>
       <w:bookmarkStart w:id="2" w:name="_Toc531367321"/>
+      <w:bookmarkStart w:id="3" w:name="_GoBack"/>
+      <w:bookmarkEnd w:id="3"/>
       <w:r>
         <w:rPr>
           <w:rFonts w:asciiTheme="minorHAnsi" w:hAnsiTheme="minorHAnsi" w:cstheme="minorHAnsi"/>
@@ -1819,7 +1745,6 @@
         <w:ind w:firstLine="709"/>
         <w:rPr>
           <w:szCs w:val="28"/>
-          <w:lang w:val="en-US"/>
         </w:rPr>
       </w:pPr>
       <w:r>
@@ -1885,19 +1810,7 @@
         <w:rPr>
           <w:szCs w:val="28"/>
         </w:rPr>
-        <w:t>пературе мо</w:t>
-      </w:r>
-      <w:r>
-        <w:rPr>
-          <w:szCs w:val="28"/>
-        </w:rPr>
-        <w:t>ж</w:t>
-      </w:r>
-      <w:r>
-        <w:rPr>
-          <w:szCs w:val="28"/>
-        </w:rPr>
-        <w:t xml:space="preserve">но при помощи </w:t>
+        <w:t xml:space="preserve">пературе можно при помощи </w:t>
       </w:r>
       <w:r>
         <w:rPr>
@@ -1973,19 +1886,7 @@
         <w:rPr>
           <w:szCs w:val="28"/>
         </w:rPr>
-        <w:t>сос</w:t>
-      </w:r>
-      <w:r>
-        <w:rPr>
-          <w:szCs w:val="28"/>
-        </w:rPr>
-        <w:t>у</w:t>
-      </w:r>
-      <w:r>
-        <w:rPr>
-          <w:szCs w:val="28"/>
-        </w:rPr>
-        <w:t>де</w:t>
+        <w:t>сосуде</w:t>
       </w:r>
       <w:r>
         <w:rPr>
@@ -2056,19 +1957,7 @@
         <w:rPr>
           <w:szCs w:val="28"/>
         </w:rPr>
-        <w:t>от друга. Уровень жидк</w:t>
-      </w:r>
-      <w:r>
-        <w:rPr>
-          <w:szCs w:val="28"/>
-        </w:rPr>
-        <w:t>о</w:t>
-      </w:r>
-      <w:r>
-        <w:rPr>
-          <w:szCs w:val="28"/>
-        </w:rPr>
-        <w:t>сти</w:t>
+        <w:t>от друга. Уровень жидкости</w:t>
       </w:r>
       <w:r>
         <w:rPr>
@@ -2106,19 +1995,7 @@
         <w:rPr>
           <w:szCs w:val="28"/>
         </w:rPr>
-        <w:t>хождения шарика мимо верхней метки его скорость можно было сч</w:t>
-      </w:r>
-      <w:r>
-        <w:rPr>
-          <w:szCs w:val="28"/>
-        </w:rPr>
-        <w:t>и</w:t>
-      </w:r>
-      <w:r>
-        <w:rPr>
-          <w:szCs w:val="28"/>
-        </w:rPr>
-        <w:t>тать</w:t>
+        <w:t>хождения шарика мимо верхней метки его скорость можно было считать</w:t>
       </w:r>
       <w:r>
         <w:rPr>
@@ -2447,14 +2324,6 @@
         <w:tab/>
       </w:r>
       <m:oMath>
-        <m:r>
-          <w:rPr>
-            <w:rFonts w:ascii="Cambria Math" w:hAnsi="Cambria Math"/>
-            <w:sz w:val="40"/>
-            <w:szCs w:val="40"/>
-          </w:rPr>
-          <w:tab/>
-        </m:r>
         <m:r>
           <w:rPr>
             <w:rFonts w:ascii="Cambria Math" w:hAnsi="Cambria Math"/>
@@ -2810,7 +2679,6 @@
             <w:rFonts w:ascii="Cambria Math" w:hAnsi="Cambria Math"/>
             <w:sz w:val="40"/>
             <w:szCs w:val="40"/>
-            <w:lang w:val="en-US"/>
           </w:rPr>
           <m:t>=</m:t>
         </m:r>
@@ -2899,7 +2767,6 @@
                             <w:rFonts w:ascii="Cambria Math" w:hAnsi="Cambria Math"/>
                             <w:sz w:val="40"/>
                             <w:szCs w:val="40"/>
-                            <w:lang w:val="en-US"/>
                           </w:rPr>
                           <m:t>2</m:t>
                         </m:r>
@@ -2912,7 +2779,6 @@
                     <w:rFonts w:ascii="Cambria Math" w:hAnsi="Cambria Math"/>
                     <w:sz w:val="40"/>
                     <w:szCs w:val="40"/>
-                    <w:lang w:val="en-US"/>
                   </w:rPr>
                   <m:t>∙</m:t>
                 </m:r>
@@ -2944,7 +2810,6 @@
                         <w:rFonts w:ascii="Cambria Math" w:hAnsi="Cambria Math"/>
                         <w:sz w:val="40"/>
                         <w:szCs w:val="40"/>
-                        <w:lang w:val="en-US"/>
                       </w:rPr>
                       <m:t>2</m:t>
                     </m:r>
@@ -2955,7 +2820,6 @@
                     <w:rFonts w:ascii="Cambria Math" w:hAnsi="Cambria Math"/>
                     <w:sz w:val="40"/>
                     <w:szCs w:val="40"/>
-                    <w:lang w:val="en-US"/>
                   </w:rPr>
                   <m:t>∙с∙</m:t>
                 </m:r>
@@ -2977,7 +2841,6 @@
                         <w:rFonts w:ascii="Cambria Math" w:hAnsi="Cambria Math"/>
                         <w:sz w:val="40"/>
                         <w:szCs w:val="40"/>
-                        <w:lang w:val="en-US"/>
                       </w:rPr>
                       <m:t>кг</m:t>
                     </m:r>
@@ -3010,7 +2873,6 @@
                             <w:rFonts w:ascii="Cambria Math" w:hAnsi="Cambria Math"/>
                             <w:sz w:val="40"/>
                             <w:szCs w:val="40"/>
-                            <w:lang w:val="en-US"/>
                           </w:rPr>
                           <m:t>3</m:t>
                         </m:r>
@@ -3037,7 +2899,6 @@
             <w:rFonts w:ascii="Cambria Math" w:hAnsi="Cambria Math"/>
             <w:sz w:val="40"/>
             <w:szCs w:val="40"/>
-            <w:lang w:val="en-US"/>
           </w:rPr>
           <m:t>=</m:t>
         </m:r>
@@ -3090,7 +2951,6 @@
                     <w:rFonts w:ascii="Cambria Math" w:hAnsi="Cambria Math"/>
                     <w:sz w:val="40"/>
                     <w:szCs w:val="40"/>
-                    <w:lang w:val="en-US"/>
                   </w:rPr>
                   <m:t>∙с</m:t>
                 </m:r>
@@ -3103,7 +2963,6 @@
             <w:rFonts w:ascii="Cambria Math" w:hAnsi="Cambria Math"/>
             <w:sz w:val="40"/>
             <w:szCs w:val="40"/>
-            <w:lang w:val="en-US"/>
           </w:rPr>
           <m:t>=</m:t>
         </m:r>
@@ -3156,7 +3015,6 @@
                     <w:rFonts w:ascii="Cambria Math" w:hAnsi="Cambria Math"/>
                     <w:sz w:val="40"/>
                     <w:szCs w:val="40"/>
-                    <w:lang w:val="en-US"/>
                   </w:rPr>
                   <m:t>∙</m:t>
                 </m:r>
@@ -3178,7 +3036,6 @@
                         <w:rFonts w:ascii="Cambria Math" w:hAnsi="Cambria Math"/>
                         <w:sz w:val="40"/>
                         <w:szCs w:val="40"/>
-                        <w:lang w:val="en-US"/>
                       </w:rPr>
                       <m:t>с</m:t>
                     </m:r>
@@ -3189,7 +3046,6 @@
                         <w:rFonts w:ascii="Cambria Math" w:hAnsi="Cambria Math"/>
                         <w:sz w:val="40"/>
                         <w:szCs w:val="40"/>
-                        <w:lang w:val="en-US"/>
                       </w:rPr>
                       <m:t>2</m:t>
                     </m:r>
@@ -3202,7 +3058,6 @@
                 <w:rFonts w:ascii="Cambria Math" w:hAnsi="Cambria Math"/>
                 <w:sz w:val="40"/>
                 <w:szCs w:val="40"/>
-                <w:lang w:val="en-US"/>
               </w:rPr>
               <m:t>∙</m:t>
             </m:r>
@@ -3221,18 +3076,8 @@
             <w:rFonts w:ascii="Cambria Math" w:hAnsi="Cambria Math"/>
             <w:sz w:val="40"/>
             <w:szCs w:val="40"/>
-            <w:lang w:val="en-US"/>
           </w:rPr>
-          <m:t>=</m:t>
-        </m:r>
-        <m:r>
-          <w:rPr>
-            <w:rFonts w:ascii="Cambria Math" w:hAnsi="Cambria Math"/>
-            <w:sz w:val="40"/>
-            <w:szCs w:val="40"/>
-            <w:lang w:val="en-US"/>
-          </w:rPr>
-          <m:t>[</m:t>
+          <m:t>=[</m:t>
         </m:r>
         <m:r>
           <w:rPr>
@@ -3247,7 +3092,6 @@
             <w:rFonts w:ascii="Cambria Math" w:hAnsi="Cambria Math"/>
             <w:sz w:val="40"/>
             <w:szCs w:val="40"/>
-            <w:lang w:val="en-US"/>
           </w:rPr>
           <m:t>∙</m:t>
         </m:r>
@@ -3264,7 +3108,6 @@
             <w:rFonts w:ascii="Cambria Math" w:hAnsi="Cambria Math"/>
             <w:sz w:val="40"/>
             <w:szCs w:val="40"/>
-            <w:lang w:val="en-US"/>
           </w:rPr>
           <m:t>]</m:t>
         </m:r>
@@ -3274,7 +3117,6 @@
           <w:i/>
           <w:sz w:val="40"/>
           <w:szCs w:val="40"/>
-          <w:lang w:val="en-US"/>
         </w:rPr>
         <w:t>,</w:t>
       </w:r>
@@ -3545,7 +3387,6 @@
         <w:ind w:firstLine="0"/>
         <w:rPr>
           <w:szCs w:val="28"/>
-          <w:lang w:val="en-US"/>
         </w:rPr>
       </w:pPr>
       <w:r>
@@ -3710,19 +3551,7 @@
         <w:rPr>
           <w:szCs w:val="28"/>
         </w:rPr>
-        <w:t>ди</w:t>
-      </w:r>
-      <w:r>
-        <w:rPr>
-          <w:szCs w:val="28"/>
-        </w:rPr>
-        <w:t>у</w:t>
-      </w:r>
-      <w:r>
-        <w:rPr>
-          <w:szCs w:val="28"/>
-        </w:rPr>
-        <w:t>сы шарика и сосуда, скорость у</w:t>
+        <w:t>диусы шарика и сосуда, скорость у</w:t>
       </w:r>
       <w:r>
         <w:rPr>
@@ -3838,7 +3667,7 @@
           <w:lang w:val="ru-RU"/>
         </w:rPr>
       </w:pPr>
-      <w:bookmarkStart w:id="3" w:name="_Toc531367322"/>
+      <w:bookmarkStart w:id="4" w:name="_Toc531367322"/>
       <w:r>
         <w:rPr>
           <w:rFonts w:asciiTheme="minorHAnsi" w:hAnsiTheme="minorHAnsi" w:cstheme="minorHAnsi"/>
@@ -3857,7 +3686,7 @@
         </w:rPr>
         <w:t>Температурный коэффициент</w:t>
       </w:r>
-      <w:bookmarkEnd w:id="3"/>
+      <w:bookmarkEnd w:id="4"/>
     </w:p>
     <w:p>
       <w:pPr>
@@ -4044,34 +3873,7 @@
             <w:szCs w:val="40"/>
             <w:lang w:val="ru-RU"/>
           </w:rPr>
-          <w:tab/>
-        </m:r>
-        <m:r>
-          <w:rPr>
-            <w:rFonts w:ascii="Cambria Math" w:hAnsi="Cambria Math"/>
-            <w:sz w:val="40"/>
-            <w:szCs w:val="40"/>
-            <w:lang w:val="ru-RU"/>
-          </w:rPr>
-          <w:tab/>
-        </m:r>
-        <m:r>
-          <w:rPr>
-            <w:rFonts w:ascii="Cambria Math" w:hAnsi="Cambria Math"/>
-            <w:sz w:val="40"/>
-            <w:szCs w:val="40"/>
-            <w:lang w:val="ru-RU"/>
-          </w:rPr>
-          <m:t>μ</m:t>
-        </m:r>
-        <m:r>
-          <w:rPr>
-            <w:rFonts w:ascii="Cambria Math" w:hAnsi="Cambria Math"/>
-            <w:sz w:val="40"/>
-            <w:szCs w:val="40"/>
-            <w:lang w:val="ru-RU"/>
-          </w:rPr>
-          <m:t>(</m:t>
+          <m:t>μ(</m:t>
         </m:r>
         <m:r>
           <w:rPr>
@@ -4088,16 +3890,7 @@
             <w:szCs w:val="40"/>
             <w:lang w:val="ru-RU"/>
           </w:rPr>
-          <m:t>)</m:t>
-        </m:r>
-        <m:r>
-          <w:rPr>
-            <w:rFonts w:ascii="Cambria Math" w:hAnsi="Cambria Math"/>
-            <w:sz w:val="40"/>
-            <w:szCs w:val="40"/>
-            <w:lang w:val="ru-RU"/>
-          </w:rPr>
-          <m:t>=A</m:t>
+          <m:t>)=A</m:t>
         </m:r>
         <m:sSup>
           <m:sSupPr>
@@ -4772,24 +4565,6 @@
         </w:rPr>
       </w:pPr>
       <m:oMath>
-        <m:r>
-          <w:rPr>
-            <w:rFonts w:ascii="Cambria Math" w:hAnsi="Cambria Math"/>
-            <w:sz w:val="40"/>
-            <w:szCs w:val="40"/>
-            <w:lang w:val="ru-RU"/>
-          </w:rPr>
-          <w:tab/>
-        </m:r>
-        <m:r>
-          <w:rPr>
-            <w:rFonts w:ascii="Cambria Math" w:hAnsi="Cambria Math"/>
-            <w:sz w:val="40"/>
-            <w:szCs w:val="40"/>
-            <w:lang w:val="ru-RU"/>
-          </w:rPr>
-          <w:tab/>
-        </m:r>
         <m:sSub>
           <m:sSubPr>
             <m:ctrlPr>
@@ -4973,6 +4748,7 @@
           <w:bCs/>
           <w:sz w:val="40"/>
           <w:szCs w:val="40"/>
+          <w:lang w:val="ru-RU"/>
         </w:rPr>
         <w:lastRenderedPageBreak/>
         <w:tab/>
@@ -4982,6 +4758,7 @@
           <w:bCs/>
           <w:sz w:val="40"/>
           <w:szCs w:val="40"/>
+          <w:lang w:val="ru-RU"/>
         </w:rPr>
         <w:tab/>
       </w:r>
@@ -4990,6 +4767,7 @@
           <w:bCs/>
           <w:sz w:val="40"/>
           <w:szCs w:val="40"/>
+          <w:lang w:val="ru-RU"/>
         </w:rPr>
         <w:tab/>
       </w:r>
@@ -4998,6 +4776,7 @@
           <w:bCs/>
           <w:sz w:val="40"/>
           <w:szCs w:val="40"/>
+          <w:lang w:val="ru-RU"/>
         </w:rPr>
         <w:tab/>
       </w:r>
@@ -5006,73 +4785,11 @@
           <w:bCs/>
           <w:sz w:val="40"/>
           <w:szCs w:val="40"/>
+          <w:lang w:val="ru-RU"/>
         </w:rPr>
         <w:tab/>
       </w:r>
       <m:oMath>
-        <m:r>
-          <w:rPr>
-            <w:rFonts w:ascii="Cambria Math" w:hAnsi="Cambria Math"/>
-            <w:sz w:val="40"/>
-            <w:szCs w:val="40"/>
-            <w:lang w:val="ru-RU"/>
-          </w:rPr>
-          <w:tab/>
-        </m:r>
-        <m:r>
-          <w:rPr>
-            <w:rFonts w:ascii="Cambria Math" w:hAnsi="Cambria Math"/>
-            <w:sz w:val="40"/>
-            <w:szCs w:val="40"/>
-            <w:lang w:val="ru-RU"/>
-          </w:rPr>
-          <w:tab/>
-        </m:r>
-        <m:r>
-          <w:rPr>
-            <w:rFonts w:ascii="Cambria Math" w:hAnsi="Cambria Math"/>
-            <w:sz w:val="40"/>
-            <w:szCs w:val="40"/>
-            <w:lang w:val="ru-RU"/>
-          </w:rPr>
-          <w:tab/>
-        </m:r>
-        <m:r>
-          <w:rPr>
-            <w:rFonts w:ascii="Cambria Math" w:hAnsi="Cambria Math"/>
-            <w:sz w:val="40"/>
-            <w:szCs w:val="40"/>
-            <w:lang w:val="ru-RU"/>
-          </w:rPr>
-          <w:tab/>
-        </m:r>
-        <m:r>
-          <w:rPr>
-            <w:rFonts w:ascii="Cambria Math" w:hAnsi="Cambria Math"/>
-            <w:sz w:val="40"/>
-            <w:szCs w:val="40"/>
-            <w:lang w:val="ru-RU"/>
-          </w:rPr>
-          <w:tab/>
-        </m:r>
-        <m:r>
-          <w:rPr>
-            <w:rFonts w:ascii="Cambria Math" w:hAnsi="Cambria Math"/>
-            <w:sz w:val="40"/>
-            <w:szCs w:val="40"/>
-            <w:lang w:val="ru-RU"/>
-          </w:rPr>
-          <w:tab/>
-        </m:r>
-        <m:r>
-          <w:rPr>
-            <w:rFonts w:ascii="Cambria Math" w:hAnsi="Cambria Math"/>
-            <w:sz w:val="40"/>
-            <w:szCs w:val="40"/>
-            <w:lang w:val="ru-RU"/>
-          </w:rPr>
-          <w:tab/>
-        </m:r>
         <m:r>
           <w:rPr>
             <w:rFonts w:ascii="Cambria Math" w:hAnsi="Cambria Math"/>
@@ -5444,78 +5161,6 @@
             <w:szCs w:val="40"/>
             <w:lang w:val="ru-RU"/>
           </w:rPr>
-          <w:tab/>
-        </m:r>
-        <m:r>
-          <w:rPr>
-            <w:rFonts w:ascii="Cambria Math" w:hAnsi="Cambria Math"/>
-            <w:sz w:val="40"/>
-            <w:szCs w:val="40"/>
-            <w:lang w:val="ru-RU"/>
-          </w:rPr>
-          <w:tab/>
-        </m:r>
-        <m:r>
-          <w:rPr>
-            <w:rFonts w:ascii="Cambria Math" w:hAnsi="Cambria Math"/>
-            <w:sz w:val="40"/>
-            <w:szCs w:val="40"/>
-            <w:lang w:val="ru-RU"/>
-          </w:rPr>
-          <w:tab/>
-        </m:r>
-        <m:r>
-          <w:rPr>
-            <w:rFonts w:ascii="Cambria Math" w:hAnsi="Cambria Math"/>
-            <w:sz w:val="40"/>
-            <w:szCs w:val="40"/>
-            <w:lang w:val="ru-RU"/>
-          </w:rPr>
-          <w:tab/>
-        </m:r>
-        <m:r>
-          <w:rPr>
-            <w:rFonts w:ascii="Cambria Math" w:hAnsi="Cambria Math"/>
-            <w:sz w:val="40"/>
-            <w:szCs w:val="40"/>
-            <w:lang w:val="ru-RU"/>
-          </w:rPr>
-          <w:tab/>
-        </m:r>
-        <m:r>
-          <w:rPr>
-            <w:rFonts w:ascii="Cambria Math" w:hAnsi="Cambria Math"/>
-            <w:sz w:val="40"/>
-            <w:szCs w:val="40"/>
-            <w:lang w:val="ru-RU"/>
-          </w:rPr>
-          <w:tab/>
-        </m:r>
-        <m:r>
-          <w:rPr>
-            <w:rFonts w:ascii="Cambria Math" w:hAnsi="Cambria Math"/>
-            <w:sz w:val="40"/>
-            <w:szCs w:val="40"/>
-            <w:lang w:val="ru-RU"/>
-          </w:rPr>
-          <w:tab/>
-        </m:r>
-        <m:r>
-          <w:rPr>
-            <w:rFonts w:ascii="Cambria Math" w:hAnsi="Cambria Math"/>
-            <w:sz w:val="40"/>
-            <w:szCs w:val="40"/>
-            <w:lang w:val="ru-RU"/>
-          </w:rPr>
-          <w:tab/>
-        </m:r>
-        <m:r>
-          <w:rPr>
-            <w:rFonts w:ascii="Cambria Math" w:hAnsi="Cambria Math"/>
-            <w:sz w:val="40"/>
-            <w:szCs w:val="40"/>
-            <w:lang w:val="ru-RU"/>
-          </w:rPr>
           <m:t>μ(</m:t>
         </m:r>
         <m:r>
@@ -5533,16 +5178,7 @@
             <w:szCs w:val="40"/>
             <w:lang w:val="ru-RU"/>
           </w:rPr>
-          <m:t>)=</m:t>
-        </m:r>
-        <m:r>
-          <w:rPr>
-            <w:rFonts w:ascii="Cambria Math" w:hAnsi="Cambria Math"/>
-            <w:sz w:val="40"/>
-            <w:szCs w:val="40"/>
-            <w:lang w:val="ru-RU"/>
-          </w:rPr>
-          <m:t>A</m:t>
+          <m:t>)=A</m:t>
         </m:r>
         <m:sSup>
           <m:sSupPr>
@@ -6489,25 +6125,7 @@
             <w:szCs w:val="40"/>
             <w:lang w:val="ru-RU"/>
           </w:rPr>
-          <m:t>A</m:t>
-        </m:r>
-        <m:r>
-          <w:rPr>
-            <w:rFonts w:ascii="Cambria Math" w:hAnsi="Cambria Math"/>
-            <w:sz w:val="40"/>
-            <w:szCs w:val="40"/>
-            <w:lang w:val="ru-RU"/>
-          </w:rPr>
-          <m:t>]</m:t>
-        </m:r>
-        <m:r>
-          <w:rPr>
-            <w:rFonts w:ascii="Cambria Math" w:hAnsi="Cambria Math"/>
-            <w:sz w:val="40"/>
-            <w:szCs w:val="40"/>
-            <w:lang w:val="ru-RU"/>
-          </w:rPr>
-          <m:t>=</m:t>
+          <m:t>A]=</m:t>
         </m:r>
         <m:d>
           <m:dPr>
@@ -6920,19 +6538,8 @@
                 <w:szCs w:val="40"/>
                 <w:lang w:val="ru-RU"/>
               </w:rPr>
-              <m:t>Па∙</m:t>
+              <m:t>Па∙с</m:t>
             </m:r>
-            <w:proofErr w:type="gramStart"/>
-            <m:r>
-              <w:rPr>
-                <w:rFonts w:ascii="Cambria Math" w:hAnsi="Cambria Math"/>
-                <w:sz w:val="40"/>
-                <w:szCs w:val="40"/>
-                <w:lang w:val="ru-RU"/>
-              </w:rPr>
-              <m:t>с</m:t>
-            </m:r>
-            <w:proofErr w:type="gramEnd"/>
           </m:e>
         </m:d>
       </m:oMath>
@@ -6957,7 +6564,7 @@
           <w:lang w:val="ru-RU"/>
         </w:rPr>
       </w:pPr>
-      <w:bookmarkStart w:id="4" w:name="_Toc531367323"/>
+      <w:bookmarkStart w:id="5" w:name="_Toc531367323"/>
       <w:r>
         <w:rPr>
           <w:rFonts w:asciiTheme="minorHAnsi" w:hAnsiTheme="minorHAnsi" w:cstheme="minorHAnsi"/>
@@ -6976,7 +6583,7 @@
         </w:rPr>
         <w:t>База данных тканей</w:t>
       </w:r>
-      <w:bookmarkEnd w:id="4"/>
+      <w:bookmarkEnd w:id="5"/>
     </w:p>
     <w:p>
       <w:pPr>
@@ -7010,7 +6617,7 @@
                       <a:picLocks noChangeAspect="1"/>
                       <a:extLst>
                         <a:ext uri="smNativeData">
-                          <sm:smNativeData xmlns:sm="smNativeData" xmlns:w="http://schemas.openxmlformats.org/wordprocessingml/2006/main" xmlns:w10="urn:schemas-microsoft-com:office:word" xmlns:v="urn:schemas-microsoft-com:vml" xmlns:o="urn:schemas-microsoft-com:office:office" xmlns="" val="SMDATA_13_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"/>
+                          <sm:smNativeData xmlns="" xmlns:o="urn:schemas-microsoft-com:office:office" xmlns:v="urn:schemas-microsoft-com:vml" xmlns:w10="urn:schemas-microsoft-com:office:word" xmlns:w="http://schemas.openxmlformats.org/wordprocessingml/2006/main" xmlns:sm="smNativeData" val="SMDATA_13_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"/>
                         </a:ext>
                       </a:extLst>
                     </pic:cNvPicPr>
@@ -7057,8 +6664,6 @@
           <w:lang w:val="ru-RU"/>
         </w:rPr>
       </w:pPr>
-      <w:bookmarkStart w:id="5" w:name="_GoBack"/>
-      <w:bookmarkEnd w:id="5"/>
       <w:r>
         <w:rPr>
           <w:sz w:val="28"/>
@@ -7647,25 +7252,7 @@
           <w:szCs w:val="28"/>
           <w:lang w:val="ru-RU"/>
         </w:rPr>
-        <w:t>канальный метод, позволяющий определить плоскостные компоненты тензора прониц</w:t>
-      </w:r>
-      <w:r>
-        <w:rPr>
-          <w:color w:val="000000"/>
-          <w:sz w:val="28"/>
-          <w:szCs w:val="28"/>
-          <w:lang w:val="ru-RU"/>
-        </w:rPr>
-        <w:t>а</w:t>
-      </w:r>
-      <w:r>
-        <w:rPr>
-          <w:color w:val="000000"/>
-          <w:sz w:val="28"/>
-          <w:szCs w:val="28"/>
-          <w:lang w:val="ru-RU"/>
-        </w:rPr>
-        <w:t>емости в главной системе координат. В случае изотропной среды достаточно опред</w:t>
+        <w:t>канальный метод, позволяющий определить плоскостные компоненты тензора проницаемости в главной системе координат. В случае изотропной среды достаточно опред</w:t>
       </w:r>
       <w:r>
         <w:rPr>
@@ -7897,6 +7484,7 @@
           <w:color w:val="000000"/>
           <w:sz w:val="28"/>
           <w:szCs w:val="28"/>
+          <w:lang w:val="ru-RU"/>
         </w:rPr>
       </w:pPr>
       <w:r>
@@ -7921,7 +7509,7 @@
                       <a:picLocks noChangeAspect="1"/>
                       <a:extLst>
                         <a:ext uri="smNativeData">
-                          <sm:smNativeData xmlns:sm="smNativeData" xmlns:w="http://schemas.openxmlformats.org/wordprocessingml/2006/main" xmlns:w10="urn:schemas-microsoft-com:office:word" xmlns:v="urn:schemas-microsoft-com:vml" xmlns:o="urn:schemas-microsoft-com:office:office" xmlns="" val="SMDATA_13_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"/>
+                          <sm:smNativeData xmlns="" xmlns:o="urn:schemas-microsoft-com:office:office" xmlns:v="urn:schemas-microsoft-com:vml" xmlns:w10="urn:schemas-microsoft-com:office:word" xmlns:w="http://schemas.openxmlformats.org/wordprocessingml/2006/main" xmlns:sm="smNativeData" val="SMDATA_13_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"/>
                         </a:ext>
                       </a:extLst>
                     </pic:cNvPicPr>
@@ -7979,73 +7567,10 @@
           <w:color w:val="000000"/>
           <w:sz w:val="28"/>
           <w:szCs w:val="28"/>
-        </w:rPr>
-        <w:t xml:space="preserve">2 – </w:t>
-      </w:r>
-      <w:proofErr w:type="spellStart"/>
-      <w:r>
-        <w:rPr>
-          <w:color w:val="000000"/>
-          <w:sz w:val="28"/>
-          <w:szCs w:val="28"/>
-        </w:rPr>
-        <w:t>Фронт</w:t>
-      </w:r>
-      <w:proofErr w:type="spellEnd"/>
-      <w:r>
-        <w:rPr>
-          <w:color w:val="000000"/>
-          <w:sz w:val="28"/>
-          <w:szCs w:val="28"/>
-        </w:rPr>
-        <w:t xml:space="preserve"> </w:t>
-      </w:r>
-      <w:proofErr w:type="spellStart"/>
-      <w:r>
-        <w:rPr>
-          <w:color w:val="000000"/>
-          <w:sz w:val="28"/>
-          <w:szCs w:val="28"/>
-        </w:rPr>
-        <w:t>пропитки</w:t>
-      </w:r>
-      <w:proofErr w:type="spellEnd"/>
-      <w:r>
-        <w:rPr>
-          <w:color w:val="000000"/>
-          <w:sz w:val="28"/>
-          <w:szCs w:val="28"/>
-        </w:rPr>
-        <w:t xml:space="preserve">. 3 – </w:t>
-      </w:r>
-      <w:proofErr w:type="spellStart"/>
-      <w:r>
-        <w:rPr>
-          <w:color w:val="000000"/>
-          <w:sz w:val="28"/>
-          <w:szCs w:val="28"/>
-        </w:rPr>
-        <w:t>Непропитанная</w:t>
-      </w:r>
-      <w:proofErr w:type="spellEnd"/>
-      <w:r>
-        <w:rPr>
-          <w:color w:val="000000"/>
-          <w:sz w:val="28"/>
-          <w:szCs w:val="28"/>
-        </w:rPr>
-        <w:t xml:space="preserve"> </w:t>
-      </w:r>
-      <w:proofErr w:type="spellStart"/>
-      <w:r>
-        <w:rPr>
-          <w:color w:val="000000"/>
-          <w:sz w:val="28"/>
-          <w:szCs w:val="28"/>
-        </w:rPr>
-        <w:t>зона</w:t>
-      </w:r>
-      <w:proofErr w:type="spellEnd"/>
+          <w:lang w:val="ru-RU"/>
+        </w:rPr>
+        <w:t>2 – Фронт пропитки. 3 – Непропитанная зона</w:t>
+      </w:r>
     </w:p>
     <w:p>
       <w:pPr>
@@ -9506,6 +9031,7 @@
         <w:rPr>
           <w:sz w:val="28"/>
           <w:szCs w:val="28"/>
+          <w:lang w:val="ru-RU"/>
         </w:rPr>
         <w:t xml:space="preserve">0 </w:t>
       </w:r>
@@ -9545,6 +9071,7 @@
         <w:rPr>
           <w:sz w:val="28"/>
           <w:szCs w:val="28"/>
+          <w:lang w:val="ru-RU"/>
         </w:rPr>
         <w:t xml:space="preserve"> </w:t>
       </w:r>
@@ -9554,23 +9081,7 @@
           <w:szCs w:val="28"/>
           <w:lang w:val="ru-RU"/>
         </w:rPr>
-        <w:t>Методы исследования пористых структур опис</w:t>
-      </w:r>
-      <w:r>
-        <w:rPr>
-          <w:sz w:val="28"/>
-          <w:szCs w:val="28"/>
-          <w:lang w:val="ru-RU"/>
-        </w:rPr>
-        <w:t>а</w:t>
-      </w:r>
-      <w:r>
-        <w:rPr>
-          <w:sz w:val="28"/>
-          <w:szCs w:val="28"/>
-          <w:lang w:val="ru-RU"/>
-        </w:rPr>
-        <w:t>ны в [</w:t>
+        <w:t>Методы исследования пористых структур описаны в [</w:t>
       </w:r>
       <w:r>
         <w:rPr>
@@ -9692,15 +9203,6 @@
         <w:tab/>
       </w:r>
       <m:oMath>
-        <m:r>
-          <w:rPr>
-            <w:rFonts w:ascii="Cambria Math" w:hAnsi="Cambria Math"/>
-            <w:sz w:val="40"/>
-            <w:szCs w:val="40"/>
-            <w:lang w:val="ru-RU"/>
-          </w:rPr>
-          <w:tab/>
-        </m:r>
         <m:r>
           <w:rPr>
             <w:rFonts w:ascii="Cambria Math" w:hAnsi="Cambria Math"/>
@@ -10296,6 +9798,7 @@
         <w:rPr>
           <w:sz w:val="28"/>
           <w:szCs w:val="28"/>
+          <w:lang w:val="ru-RU"/>
         </w:rPr>
       </w:pPr>
       <m:oMath>
@@ -10420,55 +9923,7 @@
           <w:szCs w:val="28"/>
           <w:lang w:val="ru-RU"/>
         </w:rPr>
-        <w:t>1. Никулин С.С., Чех А.С. Определение</w:t>
-      </w:r>
-      <w:r>
-        <w:rPr>
-          <w:sz w:val="28"/>
-          <w:szCs w:val="28"/>
-          <w:lang w:val="ru-RU"/>
-        </w:rPr>
-        <w:t xml:space="preserve"> </w:t>
-      </w:r>
-      <w:r>
-        <w:rPr>
-          <w:sz w:val="28"/>
-          <w:szCs w:val="28"/>
-          <w:lang w:val="ru-RU"/>
-        </w:rPr>
-        <w:t>вязкости жидкост</w:t>
-      </w:r>
-      <w:r>
-        <w:rPr>
-          <w:sz w:val="28"/>
-          <w:szCs w:val="28"/>
-          <w:lang w:val="ru-RU"/>
-        </w:rPr>
-        <w:t>и</w:t>
-      </w:r>
-      <w:r>
-        <w:rPr>
-          <w:sz w:val="28"/>
-          <w:szCs w:val="28"/>
-          <w:lang w:val="ru-RU"/>
-        </w:rPr>
-        <w:t xml:space="preserve"> методом</w:t>
-      </w:r>
-      <w:r>
-        <w:rPr>
-          <w:sz w:val="28"/>
-          <w:szCs w:val="28"/>
-          <w:lang w:val="ru-RU"/>
-        </w:rPr>
-        <w:t xml:space="preserve"> </w:t>
-      </w:r>
-      <w:r>
-        <w:rPr>
-          <w:sz w:val="28"/>
-          <w:szCs w:val="28"/>
-          <w:lang w:val="ru-RU"/>
-        </w:rPr>
-        <w:t>Стокса: методические указания</w:t>
+        <w:t>1. Никулин С.С., Чех А.С. Определение вязкости жидкости методом Стокса: методические указания</w:t>
       </w:r>
       <w:r>
         <w:rPr>
@@ -10502,36 +9957,8 @@
           <w:szCs w:val="28"/>
           <w:lang w:val="ru-RU"/>
         </w:rPr>
-        <w:t xml:space="preserve">2. </w:t>
-      </w:r>
-      <w:r>
-        <w:rPr>
-          <w:sz w:val="28"/>
-          <w:szCs w:val="28"/>
-          <w:lang w:val="ru-RU"/>
-        </w:rPr>
-        <w:t xml:space="preserve">Френкель Я. И. Кинетическая теория жидкостей. </w:t>
-      </w:r>
-      <w:proofErr w:type="spellStart"/>
-      <w:proofErr w:type="gramStart"/>
-      <w:r>
-        <w:rPr>
-          <w:sz w:val="28"/>
-          <w:szCs w:val="28"/>
-          <w:lang w:val="ru-RU"/>
-        </w:rPr>
-        <w:t>Наука</w:t>
-      </w:r>
-      <w:proofErr w:type="spellEnd"/>
-      <w:r>
-        <w:rPr>
-          <w:sz w:val="28"/>
-          <w:szCs w:val="28"/>
-          <w:lang w:val="ru-RU"/>
-        </w:rPr>
-        <w:t>. – 1975.</w:t>
-      </w:r>
-      <w:proofErr w:type="gramEnd"/>
+        <w:t>2. Френкель Я. И. Кинетическая теория жидкостей. Наука. – 1975.</w:t>
+      </w:r>
     </w:p>
     <w:p>
       <w:pPr>
@@ -10556,39 +9983,7 @@
           <w:szCs w:val="28"/>
           <w:lang w:val="ru-RU"/>
         </w:rPr>
-        <w:t xml:space="preserve">3. </w:t>
-      </w:r>
-      <w:r>
-        <w:rPr>
-          <w:sz w:val="28"/>
-          <w:szCs w:val="28"/>
-          <w:lang w:val="ru-RU"/>
-        </w:rPr>
-        <w:t>Щеглов Б. А., Сафонов А. А. Теоретические основы и прикладные задачи технологии композитов. – 2015</w:t>
-      </w:r>
-      <w:r>
-        <w:rPr>
-          <w:sz w:val="28"/>
-          <w:szCs w:val="28"/>
-          <w:lang w:val="ru-RU"/>
-        </w:rPr>
-        <w:t xml:space="preserve">, </w:t>
-      </w:r>
-      <w:r>
-        <w:rPr>
-          <w:sz w:val="28"/>
-          <w:szCs w:val="28"/>
-          <w:lang w:val="ru-RU"/>
-        </w:rPr>
-        <w:t>с. 45-47</w:t>
-      </w:r>
-      <w:r>
-        <w:rPr>
-          <w:sz w:val="28"/>
-          <w:szCs w:val="28"/>
-          <w:lang w:val="ru-RU"/>
-        </w:rPr>
-        <w:t>.</w:t>
+        <w:t>3. Щеглов Б. А., Сафонов А. А. Теоретические основы и прикладные задачи технологии композитов. – 2015, с. 45-47.</w:t>
       </w:r>
     </w:p>
     <w:p>
@@ -10614,15 +10009,7 @@
           <w:szCs w:val="28"/>
           <w:lang w:val="ru-RU"/>
         </w:rPr>
-        <w:t xml:space="preserve">4. </w:t>
-      </w:r>
-      <w:r>
-        <w:rPr>
-          <w:sz w:val="28"/>
-          <w:szCs w:val="28"/>
-          <w:lang w:val="ru-RU"/>
-        </w:rPr>
-        <w:t xml:space="preserve">Фандеев В. П., Самохина К. С. Методы исследования пористых структур //Интернет-журнал </w:t>
+        <w:t xml:space="preserve">4. Фандеев В. П., Самохина К. С. Методы исследования пористых структур //Интернет-журнал </w:t>
       </w:r>
       <w:proofErr w:type="spellStart"/>
       <w:r>
@@ -10870,6 +10257,7 @@
   <w:style w:type="character" w:default="1" w:styleId="a0">
     <w:name w:val="Default Paragraph Font"/>
     <w:uiPriority w:val="1"/>
+    <w:semiHidden/>
     <w:unhideWhenUsed/>
   </w:style>
   <w:style w:type="table" w:default="1" w:styleId="a1">
@@ -11106,6 +10494,7 @@
   <w:style w:type="character" w:default="1" w:styleId="a0">
     <w:name w:val="Default Paragraph Font"/>
     <w:uiPriority w:val="1"/>
+    <w:semiHidden/>
     <w:unhideWhenUsed/>
   </w:style>
   <w:style w:type="table" w:default="1" w:styleId="a1">
@@ -11258,515 +10647,6 @@
     </w:pPr>
   </w:style>
 </w:styles>
-</file>
-
-<file path=word/glossary/document.xml><?xml version="1.0" encoding="utf-8"?>
-<w:glossaryDocument xmlns:wpc="http://schemas.microsoft.com/office/word/2010/wordprocessingCanvas" xmlns:mc="http://schemas.openxmlformats.org/markup-compatibility/2006" xmlns:o="urn:schemas-microsoft-com:office:office" xmlns:r="http://schemas.openxmlformats.org/officeDocument/2006/relationships" xmlns:m="http://schemas.openxmlformats.org/officeDocument/2006/math" xmlns:v="urn:schemas-microsoft-com:vml" xmlns:wp14="http://schemas.microsoft.com/office/word/2010/wordprocessingDrawing" xmlns:wp="http://schemas.openxmlformats.org/drawingml/2006/wordprocessingDrawing" xmlns:w10="urn:schemas-microsoft-com:office:word" xmlns:w="http://schemas.openxmlformats.org/wordprocessingml/2006/main" xmlns:w14="http://schemas.microsoft.com/office/word/2010/wordml" xmlns:wpg="http://schemas.microsoft.com/office/word/2010/wordprocessingGroup" xmlns:wpi="http://schemas.microsoft.com/office/word/2010/wordprocessingInk" xmlns:wne="http://schemas.microsoft.com/office/word/2006/wordml" xmlns:wps="http://schemas.microsoft.com/office/word/2010/wordprocessingShape" mc:Ignorable="w14 wp14"/>
-</file>
-
-<file path=word/glossary/fontTable.xml><?xml version="1.0" encoding="utf-8"?>
-<w:fonts xmlns:mc="http://schemas.openxmlformats.org/markup-compatibility/2006" xmlns:r="http://schemas.openxmlformats.org/officeDocument/2006/relationships" xmlns:w="http://schemas.openxmlformats.org/wordprocessingml/2006/main" xmlns:w14="http://schemas.microsoft.com/office/word/2010/wordml" mc:Ignorable="w14">
-  <w:font w:name="Wingdings">
-    <w:panose1 w:val="05000000000000000000"/>
-    <w:charset w:val="02"/>
-    <w:family w:val="auto"/>
-    <w:pitch w:val="variable"/>
-    <w:sig w:usb0="00000000" w:usb1="10000000" w:usb2="00000000" w:usb3="00000000" w:csb0="80000000" w:csb1="00000000"/>
-  </w:font>
-  <w:font w:name="Times New Roman">
-    <w:panose1 w:val="02020603050405020304"/>
-    <w:charset w:val="CC"/>
-    <w:family w:val="roman"/>
-    <w:pitch w:val="variable"/>
-    <w:sig w:usb0="E0002AFF" w:usb1="C0007841" w:usb2="00000009" w:usb3="00000000" w:csb0="000001FF" w:csb1="00000000"/>
-  </w:font>
-  <w:font w:name="SimSun">
-    <w:altName w:val="宋体"/>
-    <w:panose1 w:val="02010600030101010101"/>
-    <w:charset w:val="86"/>
-    <w:family w:val="auto"/>
-    <w:pitch w:val="variable"/>
-    <w:sig w:usb0="00000003" w:usb1="288F0000" w:usb2="00000016" w:usb3="00000000" w:csb0="00040001" w:csb1="00000000"/>
-  </w:font>
-  <w:font w:name="Arial">
-    <w:panose1 w:val="020B0604020202020204"/>
-    <w:charset w:val="CC"/>
-    <w:family w:val="swiss"/>
-    <w:pitch w:val="variable"/>
-    <w:sig w:usb0="E0002AFF" w:usb1="C0007843" w:usb2="00000009" w:usb3="00000000" w:csb0="000001FF" w:csb1="00000000"/>
-  </w:font>
-  <w:font w:name="Tahoma">
-    <w:panose1 w:val="020B0604030504040204"/>
-    <w:charset w:val="CC"/>
-    <w:family w:val="swiss"/>
-    <w:pitch w:val="variable"/>
-    <w:sig w:usb0="E1002EFF" w:usb1="C000605B" w:usb2="00000029" w:usb3="00000000" w:csb0="000101FF" w:csb1="00000000"/>
-  </w:font>
-  <w:font w:name="Cambria Math">
-    <w:panose1 w:val="02040503050406030204"/>
-    <w:charset w:val="CC"/>
-    <w:family w:val="roman"/>
-    <w:pitch w:val="variable"/>
-    <w:sig w:usb0="E00002FF" w:usb1="420024FF" w:usb2="00000000" w:usb3="00000000" w:csb0="0000019F" w:csb1="00000000"/>
-  </w:font>
-  <w:font w:name="Calibri">
-    <w:panose1 w:val="020F0502020204030204"/>
-    <w:charset w:val="CC"/>
-    <w:family w:val="swiss"/>
-    <w:pitch w:val="variable"/>
-    <w:sig w:usb0="E00002FF" w:usb1="4000ACFF" w:usb2="00000001" w:usb3="00000000" w:csb0="0000019F" w:csb1="00000000"/>
-  </w:font>
-  <w:font w:name="Cambria">
-    <w:panose1 w:val="02040503050406030204"/>
-    <w:charset w:val="CC"/>
-    <w:family w:val="roman"/>
-    <w:pitch w:val="variable"/>
-    <w:sig w:usb0="E00002FF" w:usb1="400004FF" w:usb2="00000000" w:usb3="00000000" w:csb0="0000019F" w:csb1="00000000"/>
-  </w:font>
-</w:fonts>
-</file>
-
-<file path=word/glossary/settings.xml><?xml version="1.0" encoding="utf-8"?>
-<w:settings xmlns:mc="http://schemas.openxmlformats.org/markup-compatibility/2006" xmlns:o="urn:schemas-microsoft-com:office:office" xmlns:r="http://schemas.openxmlformats.org/officeDocument/2006/relationships" xmlns:m="http://schemas.openxmlformats.org/officeDocument/2006/math" xmlns:v="urn:schemas-microsoft-com:vml" xmlns:w10="urn:schemas-microsoft-com:office:word" xmlns:w="http://schemas.openxmlformats.org/wordprocessingml/2006/main" xmlns:w14="http://schemas.microsoft.com/office/word/2010/wordml" xmlns:sl="http://schemas.openxmlformats.org/schemaLibrary/2006/main" mc:Ignorable="w14">
-  <w:view w:val="normal"/>
-  <w:defaultTabStop w:val="708"/>
-  <w:characterSpacingControl w:val="doNotCompress"/>
-  <w:compat>
-    <w:useFELayout/>
-    <w:compatSetting w:name="compatibilityMode" w:uri="http://schemas.microsoft.com/office/word" w:val="14"/>
-    <w:compatSetting w:name="overrideTableStyleFontSizeAndJustification" w:uri="http://schemas.microsoft.com/office/word" w:val="1"/>
-    <w:compatSetting w:name="enableOpenTypeFeatures" w:uri="http://schemas.microsoft.com/office/word" w:val="1"/>
-    <w:compatSetting w:name="doNotFlipMirrorIndents" w:uri="http://schemas.microsoft.com/office/word" w:val="1"/>
-  </w:compat>
-  <w:rsids>
-    <w:rsidRoot w:val="00D3633A"/>
-    <w:rsid w:val="00D3633A"/>
-  </w:rsids>
-  <m:mathPr>
-    <m:mathFont m:val="Cambria Math"/>
-    <m:brkBin m:val="before"/>
-    <m:brkBinSub m:val="--"/>
-    <m:smallFrac m:val="0"/>
-    <m:dispDef/>
-    <m:lMargin m:val="0"/>
-    <m:rMargin m:val="0"/>
-    <m:defJc m:val="centerGroup"/>
-    <m:wrapIndent m:val="1440"/>
-    <m:intLim m:val="subSup"/>
-    <m:naryLim m:val="undOvr"/>
-  </m:mathPr>
-  <w:themeFontLang w:val="ru-RU"/>
-  <w:clrSchemeMapping w:bg1="light1" w:t1="dark1" w:bg2="light2" w:t2="dark2" w:accent1="accent1" w:accent2="accent2" w:accent3="accent3" w:accent4="accent4" w:accent5="accent5" w:accent6="accent6" w:hyperlink="hyperlink" w:followedHyperlink="followedHyperlink"/>
-  <w:decimalSymbol w:val=","/>
-  <w:listSeparator w:val=";"/>
-</w:settings>
-</file>
-
-<file path=word/glossary/styles.xml><?xml version="1.0" encoding="utf-8"?>
-<w:styles xmlns:mc="http://schemas.openxmlformats.org/markup-compatibility/2006" xmlns:r="http://schemas.openxmlformats.org/officeDocument/2006/relationships" xmlns:w="http://schemas.openxmlformats.org/wordprocessingml/2006/main" xmlns:w14="http://schemas.microsoft.com/office/word/2010/wordml" mc:Ignorable="w14">
-  <w:docDefaults>
-    <w:rPrDefault>
-      <w:rPr>
-        <w:rFonts w:asciiTheme="minorHAnsi" w:eastAsiaTheme="minorEastAsia" w:hAnsiTheme="minorHAnsi" w:cstheme="minorBidi"/>
-        <w:sz w:val="22"/>
-        <w:szCs w:val="22"/>
-        <w:lang w:val="ru-RU" w:eastAsia="ru-RU" w:bidi="ar-SA"/>
-      </w:rPr>
-    </w:rPrDefault>
-    <w:pPrDefault>
-      <w:pPr>
-        <w:spacing w:after="200" w:line="276" w:lineRule="auto"/>
-      </w:pPr>
-    </w:pPrDefault>
-  </w:docDefaults>
-  <w:latentStyles w:defLockedState="0" w:defUIPriority="99" w:defSemiHidden="1" w:defUnhideWhenUsed="1" w:defQFormat="0" w:count="267">
-    <w:lsdException w:name="Normal" w:semiHidden="0" w:uiPriority="0" w:unhideWhenUsed="0" w:qFormat="1"/>
-    <w:lsdException w:name="heading 1" w:semiHidden="0" w:uiPriority="9" w:unhideWhenUsed="0" w:qFormat="1"/>
-    <w:lsdException w:name="heading 2" w:uiPriority="9" w:qFormat="1"/>
-    <w:lsdException w:name="heading 3" w:uiPriority="9" w:qFormat="1"/>
-    <w:lsdException w:name="heading 4" w:uiPriority="9" w:qFormat="1"/>
-    <w:lsdException w:name="heading 5" w:uiPriority="9" w:qFormat="1"/>
-    <w:lsdException w:name="heading 6" w:uiPriority="9" w:qFormat="1"/>
-    <w:lsdException w:name="heading 7" w:uiPriority="9" w:qFormat="1"/>
-    <w:lsdException w:name="heading 8" w:uiPriority="9" w:qFormat="1"/>
-    <w:lsdException w:name="heading 9" w:uiPriority="9" w:qFormat="1"/>
-    <w:lsdException w:name="toc 1" w:uiPriority="39"/>
-    <w:lsdException w:name="toc 2" w:uiPriority="39"/>
-    <w:lsdException w:name="toc 3" w:uiPriority="39"/>
-    <w:lsdException w:name="toc 4" w:uiPriority="39"/>
-    <w:lsdException w:name="toc 5" w:uiPriority="39"/>
-    <w:lsdException w:name="toc 6" w:uiPriority="39"/>
-    <w:lsdException w:name="toc 7" w:uiPriority="39"/>
-    <w:lsdException w:name="toc 8" w:uiPriority="39"/>
-    <w:lsdException w:name="toc 9" w:uiPriority="39"/>
-    <w:lsdException w:name="caption" w:uiPriority="35" w:qFormat="1"/>
-    <w:lsdException w:name="Title" w:semiHidden="0" w:uiPriority="10" w:unhideWhenUsed="0" w:qFormat="1"/>
-    <w:lsdException w:name="Default Paragraph Font" w:uiPriority="1"/>
-    <w:lsdException w:name="Subtitle" w:semiHidden="0" w:uiPriority="11" w:unhideWhenUsed="0" w:qFormat="1"/>
-    <w:lsdException w:name="Strong" w:semiHidden="0" w:uiPriority="22" w:unhideWhenUsed="0" w:qFormat="1"/>
-    <w:lsdException w:name="Emphasis" w:semiHidden="0" w:uiPriority="20" w:unhideWhenUsed="0" w:qFormat="1"/>
-    <w:lsdException w:name="Table Grid" w:semiHidden="0" w:uiPriority="59" w:unhideWhenUsed="0"/>
-    <w:lsdException w:name="Placeholder Text" w:unhideWhenUsed="0"/>
-    <w:lsdException w:name="No Spacing" w:semiHidden="0" w:uiPriority="1" w:unhideWhenUsed="0" w:qFormat="1"/>
-    <w:lsdException w:name="Light Shading" w:semiHidden="0" w:uiPriority="60" w:unhideWhenUsed="0"/>
-    <w:lsdException w:name="Light List" w:semiHidden="0" w:uiPriority="61" w:unhideWhenUsed="0"/>
-    <w:lsdException w:name="Light Grid" w:semiHidden="0" w:uiPriority="62" w:unhideWhenUsed="0"/>
-    <w:lsdException w:name="Medium Shading 1" w:semiHidden="0" w:uiPriority="63" w:unhideWhenUsed="0"/>
-    <w:lsdException w:name="Medium Shading 2" w:semiHidden="0" w:uiPriority="64" w:unhideWhenUsed="0"/>
-    <w:lsdException w:name="Medium List 1" w:semiHidden="0" w:uiPriority="65" w:unhideWhenUsed="0"/>
-    <w:lsdException w:name="Medium List 2" w:semiHidden="0" w:uiPriority="66" w:unhideWhenUsed="0"/>
-    <w:lsdException w:name="Medium Grid 1" w:semiHidden="0" w:uiPriority="67" w:unhideWhenUsed="0"/>
-    <w:lsdException w:name="Medium Grid 2" w:semiHidden="0" w:uiPriority="68" w:unhideWhenUsed="0"/>
-    <w:lsdException w:name="Medium Grid 3" w:semiHidden="0" w:uiPriority="69" w:unhideWhenUsed="0"/>
-    <w:lsdException w:name="Dark List" w:semiHidden="0" w:uiPriority="70" w:unhideWhenUsed="0"/>
-    <w:lsdException w:name="Colorful Shading" w:semiHidden="0" w:uiPriority="71" w:unhideWhenUsed="0"/>
-    <w:lsdException w:name="Colorful List" w:semiHidden="0" w:uiPriority="72" w:unhideWhenUsed="0"/>
-    <w:lsdException w:name="Colorful Grid" w:semiHidden="0" w:uiPriority="73" w:unhideWhenUsed="0"/>
-    <w:lsdException w:name="Light Shading Accent 1" w:semiHidden="0" w:uiPriority="60" w:unhideWhenUsed="0"/>
-    <w:lsdException w:name="Light List Accent 1" w:semiHidden="0" w:uiPriority="61" w:unhideWhenUsed="0"/>
-    <w:lsdException w:name="Light Grid Accent 1" w:semiHidden="0" w:uiPriority="62" w:unhideWhenUsed="0"/>
-    <w:lsdException w:name="Medium Shading 1 Accent 1" w:semiHidden="0" w:uiPriority="63" w:unhideWhenUsed="0"/>
-    <w:lsdException w:name="Medium Shading 2 Accent 1" w:semiHidden="0" w:uiPriority="64" w:unhideWhenUsed="0"/>
-    <w:lsdException w:name="Medium List 1 Accent 1" w:semiHidden="0" w:uiPriority="65" w:unhideWhenUsed="0"/>
-    <w:lsdException w:name="Revision" w:unhideWhenUsed="0"/>
-    <w:lsdException w:name="List Paragraph" w:semiHidden="0" w:uiPriority="34" w:unhideWhenUsed="0" w:qFormat="1"/>
-    <w:lsdException w:name="Quote" w:semiHidden="0" w:uiPriority="29" w:unhideWhenUsed="0" w:qFormat="1"/>
-    <w:lsdException w:name="Intense Quote" w:semiHidden="0" w:uiPriority="30" w:unhideWhenUsed="0" w:qFormat="1"/>
-    <w:lsdException w:name="Medium List 2 Accent 1" w:semiHidden="0" w:uiPriority="66" w:unhideWhenUsed="0"/>
-    <w:lsdException w:name="Medium Grid 1 Accent 1" w:semiHidden="0" w:uiPriority="67" w:unhideWhenUsed="0"/>
-    <w:lsdException w:name="Medium Grid 2 Accent 1" w:semiHidden="0" w:uiPriority="68" w:unhideWhenUsed="0"/>
-    <w:lsdException w:name="Medium Grid 3 Accent 1" w:semiHidden="0" w:uiPriority="69" w:unhideWhenUsed="0"/>
-    <w:lsdException w:name="Dark List Accent 1" w:semiHidden="0" w:uiPriority="70" w:unhideWhenUsed="0"/>
-    <w:lsdException w:name="Colorful Shading Accent 1" w:semiHidden="0" w:uiPriority="71" w:unhideWhenUsed="0"/>
-    <w:lsdException w:name="Colorful List Accent 1" w:semiHidden="0" w:uiPriority="72" w:unhideWhenUsed="0"/>
-    <w:lsdException w:name="Colorful Grid Accent 1" w:semiHidden="0" w:uiPriority="73" w:unhideWhenUsed="0"/>
-    <w:lsdException w:name="Light Shading Accent 2" w:semiHidden="0" w:uiPriority="60" w:unhideWhenUsed="0"/>
-    <w:lsdException w:name="Light List Accent 2" w:semiHidden="0" w:uiPriority="61" w:unhideWhenUsed="0"/>
-    <w:lsdException w:name="Light Grid Accent 2" w:semiHidden="0" w:uiPriority="62" w:unhideWhenUsed="0"/>
-    <w:lsdException w:name="Medium Shading 1 Accent 2" w:semiHidden="0" w:uiPriority="63" w:unhideWhenUsed="0"/>
-    <w:lsdException w:name="Medium Shading 2 Accent 2" w:semiHidden="0" w:uiPriority="64" w:unhideWhenUsed="0"/>
-    <w:lsdException w:name="Medium List 1 Accent 2" w:semiHidden="0" w:uiPriority="65" w:unhideWhenUsed="0"/>
-    <w:lsdException w:name="Medium List 2 Accent 2" w:semiHidden="0" w:uiPriority="66" w:unhideWhenUsed="0"/>
-    <w:lsdException w:name="Medium Grid 1 Accent 2" w:semiHidden="0" w:uiPriority="67" w:unhideWhenUsed="0"/>
-    <w:lsdException w:name="Medium Grid 2 Accent 2" w:semiHidden="0" w:uiPriority="68" w:unhideWhenUsed="0"/>
-    <w:lsdException w:name="Medium Grid 3 Accent 2" w:semiHidden="0" w:uiPriority="69" w:unhideWhenUsed="0"/>
-    <w:lsdException w:name="Dark List Accent 2" w:semiHidden="0" w:uiPriority="70" w:unhideWhenUsed="0"/>
-    <w:lsdException w:name="Colorful Shading Accent 2" w:semiHidden="0" w:uiPriority="71" w:unhideWhenUsed="0"/>
-    <w:lsdException w:name="Colorful List Accent 2" w:semiHidden="0" w:uiPriority="72" w:unhideWhenUsed="0"/>
-    <w:lsdException w:name="Colorful Grid Accent 2" w:semiHidden="0" w:uiPriority="73" w:unhideWhenUsed="0"/>
-    <w:lsdException w:name="Light Shading Accent 3" w:semiHidden="0" w:uiPriority="60" w:unhideWhenUsed="0"/>
-    <w:lsdException w:name="Light List Accent 3" w:semiHidden="0" w:uiPriority="61" w:unhideWhenUsed="0"/>
-    <w:lsdException w:name="Light Grid Accent 3" w:semiHidden="0" w:uiPriority="62" w:unhideWhenUsed="0"/>
-    <w:lsdException w:name="Medium Shading 1 Accent 3" w:semiHidden="0" w:uiPriority="63" w:unhideWhenUsed="0"/>
-    <w:lsdException w:name="Medium Shading 2 Accent 3" w:semiHidden="0" w:uiPriority="64" w:unhideWhenUsed="0"/>
-    <w:lsdException w:name="Medium List 1 Accent 3" w:semiHidden="0" w:uiPriority="65" w:unhideWhenUsed="0"/>
-    <w:lsdException w:name="Medium List 2 Accent 3" w:semiHidden="0" w:uiPriority="66" w:unhideWhenUsed="0"/>
-    <w:lsdException w:name="Medium Grid 1 Accent 3" w:semiHidden="0" w:uiPriority="67" w:unhideWhenUsed="0"/>
-    <w:lsdException w:name="Medium Grid 2 Accent 3" w:semiHidden="0" w:uiPriority="68" w:unhideWhenUsed="0"/>
-    <w:lsdException w:name="Medium Grid 3 Accent 3" w:semiHidden="0" w:uiPriority="69" w:unhideWhenUsed="0"/>
-    <w:lsdException w:name="Dark List Accent 3" w:semiHidden="0" w:uiPriority="70" w:unhideWhenUsed="0"/>
-    <w:lsdException w:name="Colorful Shading Accent 3" w:semiHidden="0" w:uiPriority="71" w:unhideWhenUsed="0"/>
-    <w:lsdException w:name="Colorful List Accent 3" w:semiHidden="0" w:uiPriority="72" w:unhideWhenUsed="0"/>
-    <w:lsdException w:name="Colorful Grid Accent 3" w:semiHidden="0" w:uiPriority="73" w:unhideWhenUsed="0"/>
-    <w:lsdException w:name="Light Shading Accent 4" w:semiHidden="0" w:uiPriority="60" w:unhideWhenUsed="0"/>
-    <w:lsdException w:name="Light List Accent 4" w:semiHidden="0" w:uiPriority="61" w:unhideWhenUsed="0"/>
-    <w:lsdException w:name="Light Grid Accent 4" w:semiHidden="0" w:uiPriority="62" w:unhideWhenUsed="0"/>
-    <w:lsdException w:name="Medium Shading 1 Accent 4" w:semiHidden="0" w:uiPriority="63" w:unhideWhenUsed="0"/>
-    <w:lsdException w:name="Medium Shading 2 Accent 4" w:semiHidden="0" w:uiPriority="64" w:unhideWhenUsed="0"/>
-    <w:lsdException w:name="Medium List 1 Accent 4" w:semiHidden="0" w:uiPriority="65" w:unhideWhenUsed="0"/>
-    <w:lsdException w:name="Medium List 2 Accent 4" w:semiHidden="0" w:uiPriority="66" w:unhideWhenUsed="0"/>
-    <w:lsdException w:name="Medium Grid 1 Accent 4" w:semiHidden="0" w:uiPriority="67" w:unhideWhenUsed="0"/>
-    <w:lsdException w:name="Medium Grid 2 Accent 4" w:semiHidden="0" w:uiPriority="68" w:unhideWhenUsed="0"/>
-    <w:lsdException w:name="Medium Grid 3 Accent 4" w:semiHidden="0" w:uiPriority="69" w:unhideWhenUsed="0"/>
-    <w:lsdException w:name="Dark List Accent 4" w:semiHidden="0" w:uiPriority="70" w:unhideWhenUsed="0"/>
-    <w:lsdException w:name="Colorful Shading Accent 4" w:semiHidden="0" w:uiPriority="71" w:unhideWhenUsed="0"/>
-    <w:lsdException w:name="Colorful List Accent 4" w:semiHidden="0" w:uiPriority="72" w:unhideWhenUsed="0"/>
-    <w:lsdException w:name="Colorful Grid Accent 4" w:semiHidden="0" w:uiPriority="73" w:unhideWhenUsed="0"/>
-    <w:lsdException w:name="Light Shading Accent 5" w:semiHidden="0" w:uiPriority="60" w:unhideWhenUsed="0"/>
-    <w:lsdException w:name="Light List Accent 5" w:semiHidden="0" w:uiPriority="61" w:unhideWhenUsed="0"/>
-    <w:lsdException w:name="Light Grid Accent 5" w:semiHidden="0" w:uiPriority="62" w:unhideWhenUsed="0"/>
-    <w:lsdException w:name="Medium Shading 1 Accent 5" w:semiHidden="0" w:uiPriority="63" w:unhideWhenUsed="0"/>
-    <w:lsdException w:name="Medium Shading 2 Accent 5" w:semiHidden="0" w:uiPriority="64" w:unhideWhenUsed="0"/>
-    <w:lsdException w:name="Medium List 1 Accent 5" w:semiHidden="0" w:uiPriority="65" w:unhideWhenUsed="0"/>
-    <w:lsdException w:name="Medium List 2 Accent 5" w:semiHidden="0" w:uiPriority="66" w:unhideWhenUsed="0"/>
-    <w:lsdException w:name="Medium Grid 1 Accent 5" w:semiHidden="0" w:uiPriority="67" w:unhideWhenUsed="0"/>
-    <w:lsdException w:name="Medium Grid 2 Accent 5" w:semiHidden="0" w:uiPriority="68" w:unhideWhenUsed="0"/>
-    <w:lsdException w:name="Medium Grid 3 Accent 5" w:semiHidden="0" w:uiPriority="69" w:unhideWhenUsed="0"/>
-    <w:lsdException w:name="Dark List Accent 5" w:semiHidden="0" w:uiPriority="70" w:unhideWhenUsed="0"/>
-    <w:lsdException w:name="Colorful Shading Accent 5" w:semiHidden="0" w:uiPriority="71" w:unhideWhenUsed="0"/>
-    <w:lsdException w:name="Colorful List Accent 5" w:semiHidden="0" w:uiPriority="72" w:unhideWhenUsed="0"/>
-    <w:lsdException w:name="Colorful Grid Accent 5" w:semiHidden="0" w:uiPriority="73" w:unhideWhenUsed="0"/>
-    <w:lsdException w:name="Light Shading Accent 6" w:semiHidden="0" w:uiPriority="60" w:unhideWhenUsed="0"/>
-    <w:lsdException w:name="Light List Accent 6" w:semiHidden="0" w:uiPriority="61" w:unhideWhenUsed="0"/>
-    <w:lsdException w:name="Light Grid Accent 6" w:semiHidden="0" w:uiPriority="62" w:unhideWhenUsed="0"/>
-    <w:lsdException w:name="Medium Shading 1 Accent 6" w:semiHidden="0" w:uiPriority="63" w:unhideWhenUsed="0"/>
-    <w:lsdException w:name="Medium Shading 2 Accent 6" w:semiHidden="0" w:uiPriority="64" w:unhideWhenUsed="0"/>
-    <w:lsdException w:name="Medium List 1 Accent 6" w:semiHidden="0" w:uiPriority="65" w:unhideWhenUsed="0"/>
-    <w:lsdException w:name="Medium List 2 Accent 6" w:semiHidden="0" w:uiPriority="66" w:unhideWhenUsed="0"/>
-    <w:lsdException w:name="Medium Grid 1 Accent 6" w:semiHidden="0" w:uiPriority="67" w:unhideWhenUsed="0"/>
-    <w:lsdException w:name="Medium Grid 2 Accent 6" w:semiHidden="0" w:uiPriority="68" w:unhideWhenUsed="0"/>
-    <w:lsdException w:name="Medium Grid 3 Accent 6" w:semiHidden="0" w:uiPriority="69" w:unhideWhenUsed="0"/>
-    <w:lsdException w:name="Dark List Accent 6" w:semiHidden="0" w:uiPriority="70" w:unhideWhenUsed="0"/>
-    <w:lsdException w:name="Colorful Shading Accent 6" w:semiHidden="0" w:uiPriority="71" w:unhideWhenUsed="0"/>
-    <w:lsdException w:name="Colorful List Accent 6" w:semiHidden="0" w:uiPriority="72" w:unhideWhenUsed="0"/>
-    <w:lsdException w:name="Colorful Grid Accent 6" w:semiHidden="0" w:uiPriority="73" w:unhideWhenUsed="0"/>
-    <w:lsdException w:name="Subtle Emphasis" w:semiHidden="0" w:uiPriority="19" w:unhideWhenUsed="0" w:qFormat="1"/>
-    <w:lsdException w:name="Intense Emphasis" w:semiHidden="0" w:uiPriority="21" w:unhideWhenUsed="0" w:qFormat="1"/>
-    <w:lsdException w:name="Subtle Reference" w:semiHidden="0" w:uiPriority="31" w:unhideWhenUsed="0" w:qFormat="1"/>
-    <w:lsdException w:name="Intense Reference" w:semiHidden="0" w:uiPriority="32" w:unhideWhenUsed="0" w:qFormat="1"/>
-    <w:lsdException w:name="Book Title" w:semiHidden="0" w:uiPriority="33" w:unhideWhenUsed="0" w:qFormat="1"/>
-    <w:lsdException w:name="Bibliography" w:uiPriority="37"/>
-    <w:lsdException w:name="TOC Heading" w:uiPriority="39" w:qFormat="1"/>
-  </w:latentStyles>
-  <w:style w:type="paragraph" w:default="1" w:styleId="a">
-    <w:name w:val="Normal"/>
-    <w:qFormat/>
-  </w:style>
-  <w:style w:type="character" w:default="1" w:styleId="a0">
-    <w:name w:val="Default Paragraph Font"/>
-    <w:uiPriority w:val="1"/>
-    <w:semiHidden/>
-    <w:unhideWhenUsed/>
-  </w:style>
-  <w:style w:type="table" w:default="1" w:styleId="a1">
-    <w:name w:val="Normal Table"/>
-    <w:uiPriority w:val="99"/>
-    <w:semiHidden/>
-    <w:unhideWhenUsed/>
-    <w:tblPr>
-      <w:tblInd w:w="0" w:type="dxa"/>
-      <w:tblCellMar>
-        <w:top w:w="0" w:type="dxa"/>
-        <w:left w:w="108" w:type="dxa"/>
-        <w:bottom w:w="0" w:type="dxa"/>
-        <w:right w:w="108" w:type="dxa"/>
-      </w:tblCellMar>
-    </w:tblPr>
-  </w:style>
-  <w:style w:type="numbering" w:default="1" w:styleId="a2">
-    <w:name w:val="No List"/>
-    <w:uiPriority w:val="99"/>
-    <w:semiHidden/>
-    <w:unhideWhenUsed/>
-  </w:style>
-  <w:style w:type="character" w:styleId="a3">
-    <w:name w:val="Placeholder Text"/>
-    <w:basedOn w:val="a0"/>
-    <w:uiPriority w:val="99"/>
-    <w:unhideWhenUsed/>
-    <w:rsid w:val="00D3633A"/>
-    <w:rPr>
-      <w:color w:val="808080"/>
-    </w:rPr>
-  </w:style>
-</w:styles>
-</file>
-
-<file path=word/glossary/stylesWithEffects.xml><?xml version="1.0" encoding="utf-8"?>
-<w:styles xmlns:wpc="http://schemas.microsoft.com/office/word/2010/wordprocessingCanvas" xmlns:mc="http://schemas.openxmlformats.org/markup-compatibility/2006" xmlns:o="urn:schemas-microsoft-com:office:office" xmlns:r="http://schemas.openxmlformats.org/officeDocument/2006/relationships" xmlns:m="http://schemas.openxmlformats.org/officeDocument/2006/math" xmlns:v="urn:schemas-microsoft-com:vml" xmlns:wp14="http://schemas.microsoft.com/office/word/2010/wordprocessingDrawing" xmlns:wp="http://schemas.openxmlformats.org/drawingml/2006/wordprocessingDrawing" xmlns:w10="urn:schemas-microsoft-com:office:word" xmlns:w="http://schemas.openxmlformats.org/wordprocessingml/2006/main" xmlns:w14="http://schemas.microsoft.com/office/word/2010/wordml" xmlns:wpg="http://schemas.microsoft.com/office/word/2010/wordprocessingGroup" xmlns:wpi="http://schemas.microsoft.com/office/word/2010/wordprocessingInk" xmlns:wne="http://schemas.microsoft.com/office/word/2006/wordml" xmlns:wps="http://schemas.microsoft.com/office/word/2010/wordprocessingShape" mc:Ignorable="w14 wp14">
-  <w:docDefaults>
-    <w:rPrDefault>
-      <w:rPr>
-        <w:rFonts w:asciiTheme="minorHAnsi" w:eastAsiaTheme="minorEastAsia" w:hAnsiTheme="minorHAnsi" w:cstheme="minorBidi"/>
-        <w:sz w:val="22"/>
-        <w:szCs w:val="22"/>
-        <w:lang w:val="ru-RU" w:eastAsia="ru-RU" w:bidi="ar-SA"/>
-      </w:rPr>
-    </w:rPrDefault>
-    <w:pPrDefault>
-      <w:pPr>
-        <w:spacing w:after="200" w:line="276" w:lineRule="auto"/>
-      </w:pPr>
-    </w:pPrDefault>
-  </w:docDefaults>
-  <w:latentStyles w:defLockedState="0" w:defUIPriority="99" w:defSemiHidden="1" w:defUnhideWhenUsed="1" w:defQFormat="0" w:count="267">
-    <w:lsdException w:name="Normal" w:semiHidden="0" w:uiPriority="0" w:unhideWhenUsed="0" w:qFormat="1"/>
-    <w:lsdException w:name="heading 1" w:semiHidden="0" w:uiPriority="9" w:unhideWhenUsed="0" w:qFormat="1"/>
-    <w:lsdException w:name="heading 2" w:uiPriority="9" w:qFormat="1"/>
-    <w:lsdException w:name="heading 3" w:uiPriority="9" w:qFormat="1"/>
-    <w:lsdException w:name="heading 4" w:uiPriority="9" w:qFormat="1"/>
-    <w:lsdException w:name="heading 5" w:uiPriority="9" w:qFormat="1"/>
-    <w:lsdException w:name="heading 6" w:uiPriority="9" w:qFormat="1"/>
-    <w:lsdException w:name="heading 7" w:uiPriority="9" w:qFormat="1"/>
-    <w:lsdException w:name="heading 8" w:uiPriority="9" w:qFormat="1"/>
-    <w:lsdException w:name="heading 9" w:uiPriority="9" w:qFormat="1"/>
-    <w:lsdException w:name="toc 1" w:uiPriority="39"/>
-    <w:lsdException w:name="toc 2" w:uiPriority="39"/>
-    <w:lsdException w:name="toc 3" w:uiPriority="39"/>
-    <w:lsdException w:name="toc 4" w:uiPriority="39"/>
-    <w:lsdException w:name="toc 5" w:uiPriority="39"/>
-    <w:lsdException w:name="toc 6" w:uiPriority="39"/>
-    <w:lsdException w:name="toc 7" w:uiPriority="39"/>
-    <w:lsdException w:name="toc 8" w:uiPriority="39"/>
-    <w:lsdException w:name="toc 9" w:uiPriority="39"/>
-    <w:lsdException w:name="caption" w:uiPriority="35" w:qFormat="1"/>
-    <w:lsdException w:name="Title" w:semiHidden="0" w:uiPriority="10" w:unhideWhenUsed="0" w:qFormat="1"/>
-    <w:lsdException w:name="Default Paragraph Font" w:uiPriority="1"/>
-    <w:lsdException w:name="Subtitle" w:semiHidden="0" w:uiPriority="11" w:unhideWhenUsed="0" w:qFormat="1"/>
-    <w:lsdException w:name="Strong" w:semiHidden="0" w:uiPriority="22" w:unhideWhenUsed="0" w:qFormat="1"/>
-    <w:lsdException w:name="Emphasis" w:semiHidden="0" w:uiPriority="20" w:unhideWhenUsed="0" w:qFormat="1"/>
-    <w:lsdException w:name="Table Grid" w:semiHidden="0" w:uiPriority="59" w:unhideWhenUsed="0"/>
-    <w:lsdException w:name="Placeholder Text" w:unhideWhenUsed="0"/>
-    <w:lsdException w:name="No Spacing" w:semiHidden="0" w:uiPriority="1" w:unhideWhenUsed="0" w:qFormat="1"/>
-    <w:lsdException w:name="Light Shading" w:semiHidden="0" w:uiPriority="60" w:unhideWhenUsed="0"/>
-    <w:lsdException w:name="Light List" w:semiHidden="0" w:uiPriority="61" w:unhideWhenUsed="0"/>
-    <w:lsdException w:name="Light Grid" w:semiHidden="0" w:uiPriority="62" w:unhideWhenUsed="0"/>
-    <w:lsdException w:name="Medium Shading 1" w:semiHidden="0" w:uiPriority="63" w:unhideWhenUsed="0"/>
-    <w:lsdException w:name="Medium Shading 2" w:semiHidden="0" w:uiPriority="64" w:unhideWhenUsed="0"/>
-    <w:lsdException w:name="Medium List 1" w:semiHidden="0" w:uiPriority="65" w:unhideWhenUsed="0"/>
-    <w:lsdException w:name="Medium List 2" w:semiHidden="0" w:uiPriority="66" w:unhideWhenUsed="0"/>
-    <w:lsdException w:name="Medium Grid 1" w:semiHidden="0" w:uiPriority="67" w:unhideWhenUsed="0"/>
-    <w:lsdException w:name="Medium Grid 2" w:semiHidden="0" w:uiPriority="68" w:unhideWhenUsed="0"/>
-    <w:lsdException w:name="Medium Grid 3" w:semiHidden="0" w:uiPriority="69" w:unhideWhenUsed="0"/>
-    <w:lsdException w:name="Dark List" w:semiHidden="0" w:uiPriority="70" w:unhideWhenUsed="0"/>
-    <w:lsdException w:name="Colorful Shading" w:semiHidden="0" w:uiPriority="71" w:unhideWhenUsed="0"/>
-    <w:lsdException w:name="Colorful List" w:semiHidden="0" w:uiPriority="72" w:unhideWhenUsed="0"/>
-    <w:lsdException w:name="Colorful Grid" w:semiHidden="0" w:uiPriority="73" w:unhideWhenUsed="0"/>
-    <w:lsdException w:name="Light Shading Accent 1" w:semiHidden="0" w:uiPriority="60" w:unhideWhenUsed="0"/>
-    <w:lsdException w:name="Light List Accent 1" w:semiHidden="0" w:uiPriority="61" w:unhideWhenUsed="0"/>
-    <w:lsdException w:name="Light Grid Accent 1" w:semiHidden="0" w:uiPriority="62" w:unhideWhenUsed="0"/>
-    <w:lsdException w:name="Medium Shading 1 Accent 1" w:semiHidden="0" w:uiPriority="63" w:unhideWhenUsed="0"/>
-    <w:lsdException w:name="Medium Shading 2 Accent 1" w:semiHidden="0" w:uiPriority="64" w:unhideWhenUsed="0"/>
-    <w:lsdException w:name="Medium List 1 Accent 1" w:semiHidden="0" w:uiPriority="65" w:unhideWhenUsed="0"/>
-    <w:lsdException w:name="Revision" w:unhideWhenUsed="0"/>
-    <w:lsdException w:name="List Paragraph" w:semiHidden="0" w:uiPriority="34" w:unhideWhenUsed="0" w:qFormat="1"/>
-    <w:lsdException w:name="Quote" w:semiHidden="0" w:uiPriority="29" w:unhideWhenUsed="0" w:qFormat="1"/>
-    <w:lsdException w:name="Intense Quote" w:semiHidden="0" w:uiPriority="30" w:unhideWhenUsed="0" w:qFormat="1"/>
-    <w:lsdException w:name="Medium List 2 Accent 1" w:semiHidden="0" w:uiPriority="66" w:unhideWhenUsed="0"/>
-    <w:lsdException w:name="Medium Grid 1 Accent 1" w:semiHidden="0" w:uiPriority="67" w:unhideWhenUsed="0"/>
-    <w:lsdException w:name="Medium Grid 2 Accent 1" w:semiHidden="0" w:uiPriority="68" w:unhideWhenUsed="0"/>
-    <w:lsdException w:name="Medium Grid 3 Accent 1" w:semiHidden="0" w:uiPriority="69" w:unhideWhenUsed="0"/>
-    <w:lsdException w:name="Dark List Accent 1" w:semiHidden="0" w:uiPriority="70" w:unhideWhenUsed="0"/>
-    <w:lsdException w:name="Colorful Shading Accent 1" w:semiHidden="0" w:uiPriority="71" w:unhideWhenUsed="0"/>
-    <w:lsdException w:name="Colorful List Accent 1" w:semiHidden="0" w:uiPriority="72" w:unhideWhenUsed="0"/>
-    <w:lsdException w:name="Colorful Grid Accent 1" w:semiHidden="0" w:uiPriority="73" w:unhideWhenUsed="0"/>
-    <w:lsdException w:name="Light Shading Accent 2" w:semiHidden="0" w:uiPriority="60" w:unhideWhenUsed="0"/>
-    <w:lsdException w:name="Light List Accent 2" w:semiHidden="0" w:uiPriority="61" w:unhideWhenUsed="0"/>
-    <w:lsdException w:name="Light Grid Accent 2" w:semiHidden="0" w:uiPriority="62" w:unhideWhenUsed="0"/>
-    <w:lsdException w:name="Medium Shading 1 Accent 2" w:semiHidden="0" w:uiPriority="63" w:unhideWhenUsed="0"/>
-    <w:lsdException w:name="Medium Shading 2 Accent 2" w:semiHidden="0" w:uiPriority="64" w:unhideWhenUsed="0"/>
-    <w:lsdException w:name="Medium List 1 Accent 2" w:semiHidden="0" w:uiPriority="65" w:unhideWhenUsed="0"/>
-    <w:lsdException w:name="Medium List 2 Accent 2" w:semiHidden="0" w:uiPriority="66" w:unhideWhenUsed="0"/>
-    <w:lsdException w:name="Medium Grid 1 Accent 2" w:semiHidden="0" w:uiPriority="67" w:unhideWhenUsed="0"/>
-    <w:lsdException w:name="Medium Grid 2 Accent 2" w:semiHidden="0" w:uiPriority="68" w:unhideWhenUsed="0"/>
-    <w:lsdException w:name="Medium Grid 3 Accent 2" w:semiHidden="0" w:uiPriority="69" w:unhideWhenUsed="0"/>
-    <w:lsdException w:name="Dark List Accent 2" w:semiHidden="0" w:uiPriority="70" w:unhideWhenUsed="0"/>
-    <w:lsdException w:name="Colorful Shading Accent 2" w:semiHidden="0" w:uiPriority="71" w:unhideWhenUsed="0"/>
-    <w:lsdException w:name="Colorful List Accent 2" w:semiHidden="0" w:uiPriority="72" w:unhideWhenUsed="0"/>
-    <w:lsdException w:name="Colorful Grid Accent 2" w:semiHidden="0" w:uiPriority="73" w:unhideWhenUsed="0"/>
-    <w:lsdException w:name="Light Shading Accent 3" w:semiHidden="0" w:uiPriority="60" w:unhideWhenUsed="0"/>
-    <w:lsdException w:name="Light List Accent 3" w:semiHidden="0" w:uiPriority="61" w:unhideWhenUsed="0"/>
-    <w:lsdException w:name="Light Grid Accent 3" w:semiHidden="0" w:uiPriority="62" w:unhideWhenUsed="0"/>
-    <w:lsdException w:name="Medium Shading 1 Accent 3" w:semiHidden="0" w:uiPriority="63" w:unhideWhenUsed="0"/>
-    <w:lsdException w:name="Medium Shading 2 Accent 3" w:semiHidden="0" w:uiPriority="64" w:unhideWhenUsed="0"/>
-    <w:lsdException w:name="Medium List 1 Accent 3" w:semiHidden="0" w:uiPriority="65" w:unhideWhenUsed="0"/>
-    <w:lsdException w:name="Medium List 2 Accent 3" w:semiHidden="0" w:uiPriority="66" w:unhideWhenUsed="0"/>
-    <w:lsdException w:name="Medium Grid 1 Accent 3" w:semiHidden="0" w:uiPriority="67" w:unhideWhenUsed="0"/>
-    <w:lsdException w:name="Medium Grid 2 Accent 3" w:semiHidden="0" w:uiPriority="68" w:unhideWhenUsed="0"/>
-    <w:lsdException w:name="Medium Grid 3 Accent 3" w:semiHidden="0" w:uiPriority="69" w:unhideWhenUsed="0"/>
-    <w:lsdException w:name="Dark List Accent 3" w:semiHidden="0" w:uiPriority="70" w:unhideWhenUsed="0"/>
-    <w:lsdException w:name="Colorful Shading Accent 3" w:semiHidden="0" w:uiPriority="71" w:unhideWhenUsed="0"/>
-    <w:lsdException w:name="Colorful List Accent 3" w:semiHidden="0" w:uiPriority="72" w:unhideWhenUsed="0"/>
-    <w:lsdException w:name="Colorful Grid Accent 3" w:semiHidden="0" w:uiPriority="73" w:unhideWhenUsed="0"/>
-    <w:lsdException w:name="Light Shading Accent 4" w:semiHidden="0" w:uiPriority="60" w:unhideWhenUsed="0"/>
-    <w:lsdException w:name="Light List Accent 4" w:semiHidden="0" w:uiPriority="61" w:unhideWhenUsed="0"/>
-    <w:lsdException w:name="Light Grid Accent 4" w:semiHidden="0" w:uiPriority="62" w:unhideWhenUsed="0"/>
-    <w:lsdException w:name="Medium Shading 1 Accent 4" w:semiHidden="0" w:uiPriority="63" w:unhideWhenUsed="0"/>
-    <w:lsdException w:name="Medium Shading 2 Accent 4" w:semiHidden="0" w:uiPriority="64" w:unhideWhenUsed="0"/>
-    <w:lsdException w:name="Medium List 1 Accent 4" w:semiHidden="0" w:uiPriority="65" w:unhideWhenUsed="0"/>
-    <w:lsdException w:name="Medium List 2 Accent 4" w:semiHidden="0" w:uiPriority="66" w:unhideWhenUsed="0"/>
-    <w:lsdException w:name="Medium Grid 1 Accent 4" w:semiHidden="0" w:uiPriority="67" w:unhideWhenUsed="0"/>
-    <w:lsdException w:name="Medium Grid 2 Accent 4" w:semiHidden="0" w:uiPriority="68" w:unhideWhenUsed="0"/>
-    <w:lsdException w:name="Medium Grid 3 Accent 4" w:semiHidden="0" w:uiPriority="69" w:unhideWhenUsed="0"/>
-    <w:lsdException w:name="Dark List Accent 4" w:semiHidden="0" w:uiPriority="70" w:unhideWhenUsed="0"/>
-    <w:lsdException w:name="Colorful Shading Accent 4" w:semiHidden="0" w:uiPriority="71" w:unhideWhenUsed="0"/>
-    <w:lsdException w:name="Colorful List Accent 4" w:semiHidden="0" w:uiPriority="72" w:unhideWhenUsed="0"/>
-    <w:lsdException w:name="Colorful Grid Accent 4" w:semiHidden="0" w:uiPriority="73" w:unhideWhenUsed="0"/>
-    <w:lsdException w:name="Light Shading Accent 5" w:semiHidden="0" w:uiPriority="60" w:unhideWhenUsed="0"/>
-    <w:lsdException w:name="Light List Accent 5" w:semiHidden="0" w:uiPriority="61" w:unhideWhenUsed="0"/>
-    <w:lsdException w:name="Light Grid Accent 5" w:semiHidden="0" w:uiPriority="62" w:unhideWhenUsed="0"/>
-    <w:lsdException w:name="Medium Shading 1 Accent 5" w:semiHidden="0" w:uiPriority="63" w:unhideWhenUsed="0"/>
-    <w:lsdException w:name="Medium Shading 2 Accent 5" w:semiHidden="0" w:uiPriority="64" w:unhideWhenUsed="0"/>
-    <w:lsdException w:name="Medium List 1 Accent 5" w:semiHidden="0" w:uiPriority="65" w:unhideWhenUsed="0"/>
-    <w:lsdException w:name="Medium List 2 Accent 5" w:semiHidden="0" w:uiPriority="66" w:unhideWhenUsed="0"/>
-    <w:lsdException w:name="Medium Grid 1 Accent 5" w:semiHidden="0" w:uiPriority="67" w:unhideWhenUsed="0"/>
-    <w:lsdException w:name="Medium Grid 2 Accent 5" w:semiHidden="0" w:uiPriority="68" w:unhideWhenUsed="0"/>
-    <w:lsdException w:name="Medium Grid 3 Accent 5" w:semiHidden="0" w:uiPriority="69" w:unhideWhenUsed="0"/>
-    <w:lsdException w:name="Dark List Accent 5" w:semiHidden="0" w:uiPriority="70" w:unhideWhenUsed="0"/>
-    <w:lsdException w:name="Colorful Shading Accent 5" w:semiHidden="0" w:uiPriority="71" w:unhideWhenUsed="0"/>
-    <w:lsdException w:name="Colorful List Accent 5" w:semiHidden="0" w:uiPriority="72" w:unhideWhenUsed="0"/>
-    <w:lsdException w:name="Colorful Grid Accent 5" w:semiHidden="0" w:uiPriority="73" w:unhideWhenUsed="0"/>
-    <w:lsdException w:name="Light Shading Accent 6" w:semiHidden="0" w:uiPriority="60" w:unhideWhenUsed="0"/>
-    <w:lsdException w:name="Light List Accent 6" w:semiHidden="0" w:uiPriority="61" w:unhideWhenUsed="0"/>
-    <w:lsdException w:name="Light Grid Accent 6" w:semiHidden="0" w:uiPriority="62" w:unhideWhenUsed="0"/>
-    <w:lsdException w:name="Medium Shading 1 Accent 6" w:semiHidden="0" w:uiPriority="63" w:unhideWhenUsed="0"/>
-    <w:lsdException w:name="Medium Shading 2 Accent 6" w:semiHidden="0" w:uiPriority="64" w:unhideWhenUsed="0"/>
-    <w:lsdException w:name="Medium List 1 Accent 6" w:semiHidden="0" w:uiPriority="65" w:unhideWhenUsed="0"/>
-    <w:lsdException w:name="Medium List 2 Accent 6" w:semiHidden="0" w:uiPriority="66" w:unhideWhenUsed="0"/>
-    <w:lsdException w:name="Medium Grid 1 Accent 6" w:semiHidden="0" w:uiPriority="67" w:unhideWhenUsed="0"/>
-    <w:lsdException w:name="Medium Grid 2 Accent 6" w:semiHidden="0" w:uiPriority="68" w:unhideWhenUsed="0"/>
-    <w:lsdException w:name="Medium Grid 3 Accent 6" w:semiHidden="0" w:uiPriority="69" w:unhideWhenUsed="0"/>
-    <w:lsdException w:name="Dark List Accent 6" w:semiHidden="0" w:uiPriority="70" w:unhideWhenUsed="0"/>
-    <w:lsdException w:name="Colorful Shading Accent 6" w:semiHidden="0" w:uiPriority="71" w:unhideWhenUsed="0"/>
-    <w:lsdException w:name="Colorful List Accent 6" w:semiHidden="0" w:uiPriority="72" w:unhideWhenUsed="0"/>
-    <w:lsdException w:name="Colorful Grid Accent 6" w:semiHidden="0" w:uiPriority="73" w:unhideWhenUsed="0"/>
-    <w:lsdException w:name="Subtle Emphasis" w:semiHidden="0" w:uiPriority="19" w:unhideWhenUsed="0" w:qFormat="1"/>
-    <w:lsdException w:name="Intense Emphasis" w:semiHidden="0" w:uiPriority="21" w:unhideWhenUsed="0" w:qFormat="1"/>
-    <w:lsdException w:name="Subtle Reference" w:semiHidden="0" w:uiPriority="31" w:unhideWhenUsed="0" w:qFormat="1"/>
-    <w:lsdException w:name="Intense Reference" w:semiHidden="0" w:uiPriority="32" w:unhideWhenUsed="0" w:qFormat="1"/>
-    <w:lsdException w:name="Book Title" w:semiHidden="0" w:uiPriority="33" w:unhideWhenUsed="0" w:qFormat="1"/>
-    <w:lsdException w:name="Bibliography" w:uiPriority="37"/>
-    <w:lsdException w:name="TOC Heading" w:uiPriority="39" w:qFormat="1"/>
-  </w:latentStyles>
-  <w:style w:type="paragraph" w:default="1" w:styleId="a">
-    <w:name w:val="Normal"/>
-    <w:qFormat/>
-  </w:style>
-  <w:style w:type="character" w:default="1" w:styleId="a0">
-    <w:name w:val="Default Paragraph Font"/>
-    <w:uiPriority w:val="1"/>
-    <w:semiHidden/>
-    <w:unhideWhenUsed/>
-  </w:style>
-  <w:style w:type="table" w:default="1" w:styleId="a1">
-    <w:name w:val="Normal Table"/>
-    <w:uiPriority w:val="99"/>
-    <w:semiHidden/>
-    <w:unhideWhenUsed/>
-    <w:tblPr>
-      <w:tblInd w:w="0" w:type="dxa"/>
-      <w:tblCellMar>
-        <w:top w:w="0" w:type="dxa"/>
-        <w:left w:w="108" w:type="dxa"/>
-        <w:bottom w:w="0" w:type="dxa"/>
-        <w:right w:w="108" w:type="dxa"/>
-      </w:tblCellMar>
-    </w:tblPr>
-  </w:style>
-  <w:style w:type="numbering" w:default="1" w:styleId="a2">
-    <w:name w:val="No List"/>
-    <w:uiPriority w:val="99"/>
-    <w:semiHidden/>
-    <w:unhideWhenUsed/>
-  </w:style>
-  <w:style w:type="character" w:styleId="a3">
-    <w:name w:val="Placeholder Text"/>
-    <w:basedOn w:val="a0"/>
-    <w:uiPriority w:val="99"/>
-    <w:unhideWhenUsed/>
-    <w:rsid w:val="00D3633A"/>
-    <w:rPr>
-      <w:color w:val="808080"/>
-    </w:rPr>
-  </w:style>
-</w:styles>
-</file>
-
-<file path=word/glossary/webSettings.xml><?xml version="1.0" encoding="utf-8"?>
-<w:webSettings xmlns:mc="http://schemas.openxmlformats.org/markup-compatibility/2006" xmlns:r="http://schemas.openxmlformats.org/officeDocument/2006/relationships" xmlns:w="http://schemas.openxmlformats.org/wordprocessingml/2006/main" xmlns:w14="http://schemas.microsoft.com/office/word/2010/wordml" mc:Ignorable="w14">
-  <w:optimizeForBrowser/>
-  <w:allowPNG/>
-</w:webSettings>
 </file>
 
 <file path=word/theme/theme1.xml><?xml version="1.0" encoding="utf-8"?>
@@ -11999,7 +10879,7 @@
 </file>
 
 <file path=customXml/itemProps1.xml><?xml version="1.0" encoding="utf-8"?>
-<ds:datastoreItem xmlns:ds="http://schemas.openxmlformats.org/officeDocument/2006/customXml" ds:itemID="{F4BEB3C1-469E-4385-B71F-4D9B7D041619}">
+<ds:datastoreItem xmlns:ds="http://schemas.openxmlformats.org/officeDocument/2006/customXml" ds:itemID="{4237A8F0-EFED-4825-A7D5-8A447ECB9006}">
   <ds:schemaRefs>
     <ds:schemaRef ds:uri="http://schemas.openxmlformats.org/officeDocument/2006/bibliography"/>
   </ds:schemaRefs>

</xml_diff>

<commit_message>
Fix an instruction for measurement of material parameters
</commit_message>
<xml_diff>
--- a/documents/DataBase.docx
+++ b/documents/DataBase.docx
@@ -25,24 +25,23 @@
     </w:p>
     <w:sdt>
       <w:sdtPr>
+        <w:rPr>
+          <w:rFonts w:ascii="Times New Roman" w:hAnsi="Times New Roman" w:cs="Times New Roman"/>
+          <w:b w:val="0"/>
+          <w:bCs w:val="0"/>
+          <w:color w:val="auto"/>
+          <w:sz w:val="20"/>
+          <w:szCs w:val="20"/>
+          <w:lang w:val="en-US"/>
+        </w:rPr>
         <w:id w:val="1710606644"/>
         <w:docPartObj>
           <w:docPartGallery w:val="Table of Contents"/>
           <w:docPartUnique/>
         </w:docPartObj>
       </w:sdtPr>
-      <w:sdtEndPr>
-        <w:rPr>
-          <w:rFonts w:ascii="Times New Roman" w:hAnsi="Times New Roman" w:cs="Times New Roman"/>
-          <w:color w:val="auto"/>
-          <w:sz w:val="20"/>
-          <w:szCs w:val="20"/>
-          <w:lang w:val="en-US"/>
-        </w:rPr>
-      </w:sdtEndPr>
+      <w:sdtEndPr/>
       <w:sdtContent>
-        <w:bookmarkStart w:id="0" w:name="_GoBack" w:displacedByCustomXml="prev"/>
-        <w:bookmarkEnd w:id="0" w:displacedByCustomXml="prev"/>
         <w:p>
           <w:pPr>
             <w:pStyle w:val="a6"/>
@@ -1016,9 +1015,9 @@
           <w:lang w:val="ru-RU"/>
         </w:rPr>
       </w:pPr>
-      <w:bookmarkStart w:id="1" w:name="_Toc531367319"/>
-      <w:bookmarkStart w:id="2" w:name="_Toc6403521"/>
-      <w:bookmarkEnd w:id="1"/>
+      <w:bookmarkStart w:id="0" w:name="_Toc531367319"/>
+      <w:bookmarkStart w:id="1" w:name="_Toc6403521"/>
+      <w:bookmarkEnd w:id="0"/>
       <w:r>
         <w:rPr>
           <w:rFonts w:ascii="Times New Roman" w:hAnsi="Times New Roman"/>
@@ -1029,7 +1028,7 @@
         <w:lastRenderedPageBreak/>
         <w:t>Интерфейс взаимодействия с базой данных</w:t>
       </w:r>
-      <w:bookmarkEnd w:id="2"/>
+      <w:bookmarkEnd w:id="1"/>
     </w:p>
     <w:p>
       <w:pPr>
@@ -1165,19 +1164,19 @@
           <w:lang w:val="ru-RU"/>
         </w:rPr>
       </w:pPr>
-      <w:bookmarkStart w:id="3" w:name="_Toc531367320"/>
-      <w:bookmarkStart w:id="4" w:name="_Toc6403522"/>
+      <w:bookmarkStart w:id="2" w:name="_Toc531367320"/>
+      <w:bookmarkStart w:id="3" w:name="_Toc6403522"/>
+      <w:bookmarkEnd w:id="2"/>
+      <w:r>
+        <w:rPr>
+          <w:rFonts w:ascii="Times New Roman" w:hAnsi="Times New Roman"/>
+          <w:sz w:val="28"/>
+          <w:szCs w:val="28"/>
+          <w:lang w:val="ru-RU"/>
+        </w:rPr>
+        <w:t>1. База данных связующих</w:t>
+      </w:r>
       <w:bookmarkEnd w:id="3"/>
-      <w:r>
-        <w:rPr>
-          <w:rFonts w:ascii="Times New Roman" w:hAnsi="Times New Roman"/>
-          <w:sz w:val="28"/>
-          <w:szCs w:val="28"/>
-          <w:lang w:val="ru-RU"/>
-        </w:rPr>
-        <w:t>1. База данных связующих</w:t>
-      </w:r>
-      <w:bookmarkEnd w:id="4"/>
     </w:p>
     <w:p>
       <w:pPr>
@@ -1242,7 +1241,7 @@
                       <a:picLocks noChangeAspect="1"/>
                       <a:extLst>
                         <a:ext uri="smNativeData">
-                          <sm:smNativeData xmlns:sm="smNativeData" xmlns:w="http://schemas.openxmlformats.org/wordprocessingml/2006/main" xmlns:w10="urn:schemas-microsoft-com:office:word" xmlns:v="urn:schemas-microsoft-com:vml" xmlns:o="urn:schemas-microsoft-com:office:office" xmlns="" val="SMDATA_13_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"/>
+                          <sm:smNativeData xmlns="" xmlns:o="urn:schemas-microsoft-com:office:office" xmlns:v="urn:schemas-microsoft-com:vml" xmlns:w10="urn:schemas-microsoft-com:office:word" xmlns:w="http://schemas.openxmlformats.org/wordprocessingml/2006/main" xmlns:sm="smNativeData" val="SMDATA_13_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"/>
                         </a:ext>
                       </a:extLst>
                     </pic:cNvPicPr>
@@ -1437,7 +1436,7 @@
           <w:szCs w:val="28"/>
           <w:lang w:val="ru-RU"/>
         </w:rPr>
-        <w:t>Вязкость при 25  °C –  число с плавающей точкой. Динамическая вя</w:t>
+        <w:t>Вязкость при 25 °C –  число с плавающей точкой. Динамическая вя</w:t>
       </w:r>
       <w:r>
         <w:rPr>
@@ -1599,7 +1598,39 @@
           <w:szCs w:val="28"/>
           <w:lang w:val="ru-RU"/>
         </w:rPr>
-        <w:t xml:space="preserve"> – число с плавающей точкой. Характеризует максимально возможный срок применения </w:t>
+        <w:t xml:space="preserve"> </w:t>
+      </w:r>
+      <w:r>
+        <w:rPr>
+          <w:sz w:val="28"/>
+          <w:szCs w:val="28"/>
+          <w:lang w:val="ru-RU"/>
+        </w:rPr>
+        <w:t>при 25 °C</w:t>
+      </w:r>
+      <w:r>
+        <w:rPr>
+          <w:sz w:val="28"/>
+          <w:szCs w:val="28"/>
+          <w:lang w:val="ru-RU"/>
+        </w:rPr>
+        <w:t xml:space="preserve"> – число с плавающей точкой. Х</w:t>
+      </w:r>
+      <w:r>
+        <w:rPr>
+          <w:sz w:val="28"/>
+          <w:szCs w:val="28"/>
+          <w:lang w:val="ru-RU"/>
+        </w:rPr>
+        <w:t>а</w:t>
+      </w:r>
+      <w:r>
+        <w:rPr>
+          <w:sz w:val="28"/>
+          <w:szCs w:val="28"/>
+          <w:lang w:val="ru-RU"/>
+        </w:rPr>
+        <w:t xml:space="preserve">рактеризует максимально возможный срок применения </w:t>
       </w:r>
       <w:proofErr w:type="spellStart"/>
       <w:r>
@@ -1617,7 +1648,23 @@
           <w:szCs w:val="28"/>
           <w:lang w:val="ru-RU"/>
         </w:rPr>
-        <w:t xml:space="preserve"> связующего, после к</w:t>
+        <w:t xml:space="preserve"> связующ</w:t>
+      </w:r>
+      <w:r>
+        <w:rPr>
+          <w:sz w:val="28"/>
+          <w:szCs w:val="28"/>
+          <w:lang w:val="ru-RU"/>
+        </w:rPr>
+        <w:t>е</w:t>
+      </w:r>
+      <w:r>
+        <w:rPr>
+          <w:sz w:val="28"/>
+          <w:szCs w:val="28"/>
+          <w:lang w:val="ru-RU"/>
+        </w:rPr>
+        <w:t>го, после к</w:t>
       </w:r>
       <w:r>
         <w:rPr>
@@ -1705,19 +1752,19 @@
           <w:lang w:val="ru-RU"/>
         </w:rPr>
       </w:pPr>
-      <w:bookmarkStart w:id="5" w:name="_Toc531367321"/>
-      <w:bookmarkStart w:id="6" w:name="_Toc6403523"/>
+      <w:bookmarkStart w:id="4" w:name="_Toc531367321"/>
+      <w:bookmarkStart w:id="5" w:name="_Toc6403523"/>
+      <w:bookmarkEnd w:id="4"/>
+      <w:r>
+        <w:rPr>
+          <w:rFonts w:ascii="Times New Roman" w:hAnsi="Times New Roman"/>
+          <w:sz w:val="28"/>
+          <w:szCs w:val="28"/>
+          <w:lang w:val="ru-RU"/>
+        </w:rPr>
+        <w:t>1.1. Вязкость</w:t>
+      </w:r>
       <w:bookmarkEnd w:id="5"/>
-      <w:r>
-        <w:rPr>
-          <w:rFonts w:ascii="Times New Roman" w:hAnsi="Times New Roman"/>
-          <w:sz w:val="28"/>
-          <w:szCs w:val="28"/>
-          <w:lang w:val="ru-RU"/>
-        </w:rPr>
-        <w:t>1.1. Вязкость</w:t>
-      </w:r>
-      <w:bookmarkEnd w:id="6"/>
     </w:p>
     <w:p>
       <w:pPr>
@@ -2139,7 +2186,7 @@
                       <a:picLocks noChangeAspect="1"/>
                       <a:extLst>
                         <a:ext uri="smNativeData">
-                          <sm:smNativeData xmlns:sm="smNativeData" xmlns:w="http://schemas.openxmlformats.org/wordprocessingml/2006/main" xmlns:w10="urn:schemas-microsoft-com:office:word" xmlns:v="urn:schemas-microsoft-com:vml" xmlns:o="urn:schemas-microsoft-com:office:office" xmlns="" val="SMDATA_13_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"/>
+                          <sm:smNativeData xmlns="" xmlns:o="urn:schemas-microsoft-com:office:office" xmlns:v="urn:schemas-microsoft-com:vml" xmlns:w10="urn:schemas-microsoft-com:office:word" xmlns:w="http://schemas.openxmlformats.org/wordprocessingml/2006/main" xmlns:sm="smNativeData" val="SMDATA_13_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"/>
                         </a:ext>
                       </a:extLst>
                     </pic:cNvPicPr>
@@ -3478,39 +3525,39 @@
           <w:lang w:val="ru-RU"/>
         </w:rPr>
       </w:pPr>
-      <w:bookmarkStart w:id="7" w:name="_Toc531367322"/>
-      <w:bookmarkStart w:id="8" w:name="_Toc6403524"/>
+      <w:bookmarkStart w:id="6" w:name="_Toc531367322"/>
+      <w:bookmarkStart w:id="7" w:name="_Toc6403524"/>
+      <w:bookmarkEnd w:id="6"/>
+      <w:r>
+        <w:rPr>
+          <w:rFonts w:ascii="Times New Roman" w:hAnsi="Times New Roman"/>
+          <w:sz w:val="28"/>
+          <w:szCs w:val="28"/>
+          <w:lang w:val="ru-RU"/>
+        </w:rPr>
+        <w:t xml:space="preserve">1.2. Энергия активации </w:t>
+      </w:r>
+      <w:proofErr w:type="gramStart"/>
+      <w:r>
+        <w:rPr>
+          <w:rFonts w:ascii="Times New Roman" w:hAnsi="Times New Roman"/>
+          <w:sz w:val="28"/>
+          <w:szCs w:val="28"/>
+          <w:lang w:val="ru-RU"/>
+        </w:rPr>
+        <w:t>вязкого</w:t>
+      </w:r>
+      <w:proofErr w:type="gramEnd"/>
+      <w:r>
+        <w:rPr>
+          <w:rFonts w:ascii="Times New Roman" w:hAnsi="Times New Roman"/>
+          <w:sz w:val="28"/>
+          <w:szCs w:val="28"/>
+          <w:lang w:val="ru-RU"/>
+        </w:rPr>
+        <w:t xml:space="preserve"> связующего</w:t>
+      </w:r>
       <w:bookmarkEnd w:id="7"/>
-      <w:r>
-        <w:rPr>
-          <w:rFonts w:ascii="Times New Roman" w:hAnsi="Times New Roman"/>
-          <w:sz w:val="28"/>
-          <w:szCs w:val="28"/>
-          <w:lang w:val="ru-RU"/>
-        </w:rPr>
-        <w:t xml:space="preserve">1.2. Энергия активации </w:t>
-      </w:r>
-      <w:proofErr w:type="gramStart"/>
-      <w:r>
-        <w:rPr>
-          <w:rFonts w:ascii="Times New Roman" w:hAnsi="Times New Roman"/>
-          <w:sz w:val="28"/>
-          <w:szCs w:val="28"/>
-          <w:lang w:val="ru-RU"/>
-        </w:rPr>
-        <w:t>вязкого</w:t>
-      </w:r>
-      <w:proofErr w:type="gramEnd"/>
-      <w:r>
-        <w:rPr>
-          <w:rFonts w:ascii="Times New Roman" w:hAnsi="Times New Roman"/>
-          <w:sz w:val="28"/>
-          <w:szCs w:val="28"/>
-          <w:lang w:val="ru-RU"/>
-        </w:rPr>
-        <w:t xml:space="preserve"> связующего</w:t>
-      </w:r>
-      <w:bookmarkEnd w:id="8"/>
     </w:p>
     <w:p>
       <w:pPr>
@@ -4084,6 +4131,7 @@
           <w:bCs/>
           <w:sz w:val="28"/>
           <w:szCs w:val="28"/>
+          <w:lang w:val="ru-RU"/>
         </w:rPr>
       </w:pPr>
       <w:r>
@@ -4240,310 +4288,6 @@
           <w:lang w:val="ru-RU"/>
         </w:rPr>
         <w:t>.</w:t>
-      </w:r>
-    </w:p>
-    <w:p>
-      <w:pPr>
-        <w:pStyle w:val="aa"/>
-        <w:shd w:val="clear" w:color="auto" w:fill="FFFFFF"/>
-        <w:spacing w:before="0" w:beforeAutospacing="0" w:after="0" w:afterAutospacing="0" w:line="330" w:lineRule="atLeast"/>
-        <w:ind w:firstLine="720"/>
-        <w:jc w:val="both"/>
-        <w:rPr>
-          <w:rFonts w:asciiTheme="minorHAnsi" w:hAnsiTheme="minorHAnsi" w:cstheme="minorHAnsi"/>
-          <w:color w:val="222222"/>
-          <w:sz w:val="28"/>
-          <w:szCs w:val="28"/>
-        </w:rPr>
-      </w:pPr>
-      <w:r>
-        <w:rPr>
-          <w:rFonts w:asciiTheme="minorHAnsi" w:hAnsiTheme="minorHAnsi" w:cstheme="minorHAnsi"/>
-          <w:color w:val="222222"/>
-          <w:sz w:val="28"/>
-          <w:szCs w:val="28"/>
-          <w:bdr w:val="none" w:sz="0" w:space="0" w:color="auto" w:frame="1"/>
-        </w:rPr>
-        <w:t>Из приведенной формулы</w:t>
-      </w:r>
-      <w:r>
-        <w:rPr>
-          <w:rFonts w:asciiTheme="minorHAnsi" w:hAnsiTheme="minorHAnsi" w:cstheme="minorHAnsi"/>
-          <w:color w:val="222222"/>
-          <w:sz w:val="28"/>
-          <w:szCs w:val="28"/>
-          <w:bdr w:val="none" w:sz="0" w:space="0" w:color="auto" w:frame="1"/>
-        </w:rPr>
-        <w:t xml:space="preserve"> (</w:t>
-      </w:r>
-      <w:r>
-        <w:rPr>
-          <w:rFonts w:asciiTheme="minorHAnsi" w:hAnsiTheme="minorHAnsi" w:cstheme="minorHAnsi"/>
-          <w:color w:val="222222"/>
-          <w:sz w:val="28"/>
-          <w:szCs w:val="28"/>
-          <w:bdr w:val="none" w:sz="0" w:space="0" w:color="auto" w:frame="1"/>
-        </w:rPr>
-        <w:t>1.</w:t>
-      </w:r>
-      <w:r>
-        <w:rPr>
-          <w:rFonts w:asciiTheme="minorHAnsi" w:hAnsiTheme="minorHAnsi" w:cstheme="minorHAnsi"/>
-          <w:color w:val="222222"/>
-          <w:sz w:val="28"/>
-          <w:szCs w:val="28"/>
-          <w:bdr w:val="none" w:sz="0" w:space="0" w:color="auto" w:frame="1"/>
-        </w:rPr>
-        <w:t>2)</w:t>
-      </w:r>
-      <w:r>
-        <w:rPr>
-          <w:rFonts w:asciiTheme="minorHAnsi" w:hAnsiTheme="minorHAnsi" w:cstheme="minorHAnsi"/>
-          <w:color w:val="222222"/>
-          <w:sz w:val="28"/>
-          <w:szCs w:val="28"/>
-          <w:bdr w:val="none" w:sz="0" w:space="0" w:color="auto" w:frame="1"/>
-        </w:rPr>
-        <w:t xml:space="preserve"> можно определить </w:t>
-      </w:r>
-      <w:r>
-        <w:rPr>
-          <w:rStyle w:val="ab"/>
-          <w:rFonts w:asciiTheme="minorHAnsi" w:hAnsiTheme="minorHAnsi" w:cstheme="minorHAnsi"/>
-          <w:color w:val="222222"/>
-          <w:sz w:val="28"/>
-          <w:szCs w:val="28"/>
-          <w:bdr w:val="none" w:sz="0" w:space="0" w:color="auto" w:frame="1"/>
-        </w:rPr>
-        <w:t>энергию активации вязкого течения по экспериментальным данным</w:t>
-      </w:r>
-      <w:r>
-        <w:rPr>
-          <w:rFonts w:asciiTheme="minorHAnsi" w:hAnsiTheme="minorHAnsi" w:cstheme="minorHAnsi"/>
-          <w:color w:val="222222"/>
-          <w:sz w:val="28"/>
-          <w:szCs w:val="28"/>
-          <w:bdr w:val="none" w:sz="0" w:space="0" w:color="auto" w:frame="1"/>
-        </w:rPr>
-        <w:t>. Разница между темпер</w:t>
-      </w:r>
-      <w:r>
-        <w:rPr>
-          <w:rFonts w:asciiTheme="minorHAnsi" w:hAnsiTheme="minorHAnsi" w:cstheme="minorHAnsi"/>
-          <w:color w:val="222222"/>
-          <w:sz w:val="28"/>
-          <w:szCs w:val="28"/>
-          <w:bdr w:val="none" w:sz="0" w:space="0" w:color="auto" w:frame="1"/>
-        </w:rPr>
-        <w:t>а</w:t>
-      </w:r>
-      <w:r>
-        <w:rPr>
-          <w:rFonts w:asciiTheme="minorHAnsi" w:hAnsiTheme="minorHAnsi" w:cstheme="minorHAnsi"/>
-          <w:color w:val="222222"/>
-          <w:sz w:val="28"/>
-          <w:szCs w:val="28"/>
-          <w:bdr w:val="none" w:sz="0" w:space="0" w:color="auto" w:frame="1"/>
-        </w:rPr>
-        <w:lastRenderedPageBreak/>
-        <w:t>турами должна составлять не менее 20</w:t>
-      </w:r>
-      <w:proofErr w:type="gramStart"/>
-      <w:r>
-        <w:rPr>
-          <w:rFonts w:asciiTheme="minorHAnsi" w:hAnsiTheme="minorHAnsi" w:cstheme="minorHAnsi"/>
-          <w:color w:val="222222"/>
-          <w:sz w:val="28"/>
-          <w:szCs w:val="28"/>
-          <w:bdr w:val="none" w:sz="0" w:space="0" w:color="auto" w:frame="1"/>
-        </w:rPr>
-        <w:t xml:space="preserve"> К</w:t>
-      </w:r>
-      <w:proofErr w:type="gramEnd"/>
-      <w:r>
-        <w:rPr>
-          <w:rFonts w:asciiTheme="minorHAnsi" w:hAnsiTheme="minorHAnsi" w:cstheme="minorHAnsi"/>
-          <w:color w:val="222222"/>
-          <w:sz w:val="28"/>
-          <w:szCs w:val="28"/>
-          <w:bdr w:val="none" w:sz="0" w:space="0" w:color="auto" w:frame="1"/>
-        </w:rPr>
-        <w:t>, тогда энергия активации определ</w:t>
-      </w:r>
-      <w:r>
-        <w:rPr>
-          <w:rFonts w:asciiTheme="minorHAnsi" w:hAnsiTheme="minorHAnsi" w:cstheme="minorHAnsi"/>
-          <w:color w:val="222222"/>
-          <w:sz w:val="28"/>
-          <w:szCs w:val="28"/>
-          <w:bdr w:val="none" w:sz="0" w:space="0" w:color="auto" w:frame="1"/>
-        </w:rPr>
-        <w:t>я</w:t>
-      </w:r>
-      <w:r>
-        <w:rPr>
-          <w:rFonts w:asciiTheme="minorHAnsi" w:hAnsiTheme="minorHAnsi" w:cstheme="minorHAnsi"/>
-          <w:color w:val="222222"/>
-          <w:sz w:val="28"/>
-          <w:szCs w:val="28"/>
-          <w:bdr w:val="none" w:sz="0" w:space="0" w:color="auto" w:frame="1"/>
-        </w:rPr>
-        <w:t>ется более точно.</w:t>
-      </w:r>
-    </w:p>
-    <w:p>
-      <w:pPr>
-        <w:pStyle w:val="aa"/>
-        <w:shd w:val="clear" w:color="auto" w:fill="FFFFFF"/>
-        <w:spacing w:before="0" w:beforeAutospacing="0" w:after="0" w:afterAutospacing="0" w:line="360" w:lineRule="auto"/>
-        <w:jc w:val="both"/>
-        <w:rPr>
-          <w:rFonts w:asciiTheme="minorHAnsi" w:hAnsiTheme="minorHAnsi" w:cstheme="minorHAnsi"/>
-          <w:color w:val="222222"/>
-          <w:sz w:val="28"/>
-          <w:szCs w:val="28"/>
-        </w:rPr>
-      </w:pPr>
-      <w:r>
-        <w:rPr>
-          <w:rFonts w:ascii="Georgia" w:hAnsi="Georgia" w:cs="Helvetica"/>
-          <w:color w:val="222222"/>
-          <w:bdr w:val="none" w:sz="0" w:space="0" w:color="auto" w:frame="1"/>
-          <w:lang w:val="en-US"/>
-        </w:rPr>
-        <w:tab/>
-      </w:r>
-      <w:r>
-        <w:rPr>
-          <w:rFonts w:asciiTheme="minorHAnsi" w:hAnsiTheme="minorHAnsi" w:cstheme="minorHAnsi"/>
-          <w:color w:val="222222"/>
-          <w:sz w:val="28"/>
-          <w:szCs w:val="28"/>
-          <w:bdr w:val="none" w:sz="0" w:space="0" w:color="auto" w:frame="1"/>
-        </w:rPr>
-        <w:t>По предложенной в пункте 1.1 методике определяют вязкость пол</w:t>
-      </w:r>
-      <w:r>
-        <w:rPr>
-          <w:rFonts w:asciiTheme="minorHAnsi" w:hAnsiTheme="minorHAnsi" w:cstheme="minorHAnsi"/>
-          <w:color w:val="222222"/>
-          <w:sz w:val="28"/>
-          <w:szCs w:val="28"/>
-          <w:bdr w:val="none" w:sz="0" w:space="0" w:color="auto" w:frame="1"/>
-        </w:rPr>
-        <w:t>и</w:t>
-      </w:r>
-      <w:r>
-        <w:rPr>
-          <w:rFonts w:asciiTheme="minorHAnsi" w:hAnsiTheme="minorHAnsi" w:cstheme="minorHAnsi"/>
-          <w:color w:val="222222"/>
-          <w:sz w:val="28"/>
-          <w:szCs w:val="28"/>
-          <w:bdr w:val="none" w:sz="0" w:space="0" w:color="auto" w:frame="1"/>
-        </w:rPr>
-        <w:t>мерного связующего при значениях температуры, разли</w:t>
-      </w:r>
-      <w:r>
-        <w:rPr>
-          <w:rFonts w:asciiTheme="minorHAnsi" w:hAnsiTheme="minorHAnsi" w:cstheme="minorHAnsi"/>
-          <w:color w:val="222222"/>
-          <w:sz w:val="28"/>
-          <w:szCs w:val="28"/>
-          <w:bdr w:val="none" w:sz="0" w:space="0" w:color="auto" w:frame="1"/>
-        </w:rPr>
-        <w:t>ча</w:t>
-      </w:r>
-      <w:r>
-        <w:rPr>
-          <w:rFonts w:asciiTheme="minorHAnsi" w:hAnsiTheme="minorHAnsi" w:cstheme="minorHAnsi"/>
-          <w:color w:val="222222"/>
-          <w:sz w:val="28"/>
-          <w:szCs w:val="28"/>
-          <w:bdr w:val="none" w:sz="0" w:space="0" w:color="auto" w:frame="1"/>
-        </w:rPr>
-        <w:t>ю</w:t>
-      </w:r>
-      <w:r>
-        <w:rPr>
-          <w:rFonts w:asciiTheme="minorHAnsi" w:hAnsiTheme="minorHAnsi" w:cstheme="minorHAnsi"/>
-          <w:color w:val="222222"/>
-          <w:sz w:val="28"/>
-          <w:szCs w:val="28"/>
-          <w:bdr w:val="none" w:sz="0" w:space="0" w:color="auto" w:frame="1"/>
-        </w:rPr>
-        <w:t xml:space="preserve">щихся более чем на </w:t>
-      </w:r>
-      <w:r>
-        <w:rPr>
-          <w:rFonts w:asciiTheme="minorHAnsi" w:hAnsiTheme="minorHAnsi" w:cstheme="minorHAnsi"/>
-          <w:color w:val="222222"/>
-          <w:sz w:val="28"/>
-          <w:szCs w:val="28"/>
-          <w:bdr w:val="none" w:sz="0" w:space="0" w:color="auto" w:frame="1"/>
-        </w:rPr>
-        <w:t>20</w:t>
-      </w:r>
-      <w:proofErr w:type="gramStart"/>
-      <w:r>
-        <w:rPr>
-          <w:rFonts w:asciiTheme="minorHAnsi" w:hAnsiTheme="minorHAnsi" w:cstheme="minorHAnsi"/>
-          <w:color w:val="222222"/>
-          <w:sz w:val="28"/>
-          <w:szCs w:val="28"/>
-          <w:bdr w:val="none" w:sz="0" w:space="0" w:color="auto" w:frame="1"/>
-        </w:rPr>
-        <w:t xml:space="preserve"> К</w:t>
-      </w:r>
-      <w:proofErr w:type="gramEnd"/>
-      <w:r>
-        <w:rPr>
-          <w:rFonts w:asciiTheme="minorHAnsi" w:hAnsiTheme="minorHAnsi" w:cstheme="minorHAnsi"/>
-          <w:color w:val="222222"/>
-          <w:sz w:val="28"/>
-          <w:szCs w:val="28"/>
-          <w:bdr w:val="none" w:sz="0" w:space="0" w:color="auto" w:frame="1"/>
-        </w:rPr>
-        <w:t>, за результат измерений принимают среднее значение не менее 3 эк</w:t>
-      </w:r>
-      <w:r>
-        <w:rPr>
-          <w:rFonts w:asciiTheme="minorHAnsi" w:hAnsiTheme="minorHAnsi" w:cstheme="minorHAnsi"/>
-          <w:color w:val="222222"/>
-          <w:sz w:val="28"/>
-          <w:szCs w:val="28"/>
-          <w:bdr w:val="none" w:sz="0" w:space="0" w:color="auto" w:frame="1"/>
-        </w:rPr>
-        <w:t>с</w:t>
-      </w:r>
-      <w:r>
-        <w:rPr>
-          <w:rFonts w:asciiTheme="minorHAnsi" w:hAnsiTheme="minorHAnsi" w:cstheme="minorHAnsi"/>
-          <w:color w:val="222222"/>
-          <w:sz w:val="28"/>
-          <w:szCs w:val="28"/>
-          <w:bdr w:val="none" w:sz="0" w:space="0" w:color="auto" w:frame="1"/>
-        </w:rPr>
-        <w:t>периментов при ка</w:t>
-      </w:r>
-      <w:r>
-        <w:rPr>
-          <w:rFonts w:asciiTheme="minorHAnsi" w:hAnsiTheme="minorHAnsi" w:cstheme="minorHAnsi"/>
-          <w:color w:val="222222"/>
-          <w:sz w:val="28"/>
-          <w:szCs w:val="28"/>
-          <w:bdr w:val="none" w:sz="0" w:space="0" w:color="auto" w:frame="1"/>
-        </w:rPr>
-        <w:t>ж</w:t>
-      </w:r>
-      <w:r>
-        <w:rPr>
-          <w:rFonts w:asciiTheme="minorHAnsi" w:hAnsiTheme="minorHAnsi" w:cstheme="minorHAnsi"/>
-          <w:color w:val="222222"/>
-          <w:sz w:val="28"/>
-          <w:szCs w:val="28"/>
-          <w:bdr w:val="none" w:sz="0" w:space="0" w:color="auto" w:frame="1"/>
-        </w:rPr>
-        <w:t>дой температуре.</w:t>
       </w:r>
     </w:p>
     <w:p>
@@ -4568,6 +4312,269 @@
           <w:szCs w:val="28"/>
           <w:bdr w:val="none" w:sz="0" w:space="0" w:color="auto" w:frame="1"/>
         </w:rPr>
+        <w:t>Из приведенной формулы</w:t>
+      </w:r>
+      <w:r>
+        <w:rPr>
+          <w:rFonts w:asciiTheme="minorHAnsi" w:hAnsiTheme="minorHAnsi" w:cstheme="minorHAnsi"/>
+          <w:color w:val="222222"/>
+          <w:sz w:val="28"/>
+          <w:szCs w:val="28"/>
+          <w:bdr w:val="none" w:sz="0" w:space="0" w:color="auto" w:frame="1"/>
+        </w:rPr>
+        <w:t xml:space="preserve"> (</w:t>
+      </w:r>
+      <w:r>
+        <w:rPr>
+          <w:rFonts w:asciiTheme="minorHAnsi" w:hAnsiTheme="minorHAnsi" w:cstheme="minorHAnsi"/>
+          <w:color w:val="222222"/>
+          <w:sz w:val="28"/>
+          <w:szCs w:val="28"/>
+          <w:bdr w:val="none" w:sz="0" w:space="0" w:color="auto" w:frame="1"/>
+        </w:rPr>
+        <w:t>1.</w:t>
+      </w:r>
+      <w:r>
+        <w:rPr>
+          <w:rFonts w:asciiTheme="minorHAnsi" w:hAnsiTheme="minorHAnsi" w:cstheme="minorHAnsi"/>
+          <w:color w:val="222222"/>
+          <w:sz w:val="28"/>
+          <w:szCs w:val="28"/>
+          <w:bdr w:val="none" w:sz="0" w:space="0" w:color="auto" w:frame="1"/>
+        </w:rPr>
+        <w:t>2)</w:t>
+      </w:r>
+      <w:r>
+        <w:rPr>
+          <w:rFonts w:asciiTheme="minorHAnsi" w:hAnsiTheme="minorHAnsi" w:cstheme="minorHAnsi"/>
+          <w:color w:val="222222"/>
+          <w:sz w:val="28"/>
+          <w:szCs w:val="28"/>
+          <w:bdr w:val="none" w:sz="0" w:space="0" w:color="auto" w:frame="1"/>
+        </w:rPr>
+        <w:t xml:space="preserve"> можно определить </w:t>
+      </w:r>
+      <w:r>
+        <w:rPr>
+          <w:rStyle w:val="ab"/>
+          <w:rFonts w:asciiTheme="minorHAnsi" w:hAnsiTheme="minorHAnsi" w:cstheme="minorHAnsi"/>
+          <w:color w:val="222222"/>
+          <w:sz w:val="28"/>
+          <w:szCs w:val="28"/>
+          <w:bdr w:val="none" w:sz="0" w:space="0" w:color="auto" w:frame="1"/>
+        </w:rPr>
+        <w:t>энергию активации вязкого течения по экспериментальным данным</w:t>
+      </w:r>
+      <w:r>
+        <w:rPr>
+          <w:rFonts w:asciiTheme="minorHAnsi" w:hAnsiTheme="minorHAnsi" w:cstheme="minorHAnsi"/>
+          <w:color w:val="222222"/>
+          <w:sz w:val="28"/>
+          <w:szCs w:val="28"/>
+          <w:bdr w:val="none" w:sz="0" w:space="0" w:color="auto" w:frame="1"/>
+        </w:rPr>
+        <w:t>. Разница между темпер</w:t>
+      </w:r>
+      <w:r>
+        <w:rPr>
+          <w:rFonts w:asciiTheme="minorHAnsi" w:hAnsiTheme="minorHAnsi" w:cstheme="minorHAnsi"/>
+          <w:color w:val="222222"/>
+          <w:sz w:val="28"/>
+          <w:szCs w:val="28"/>
+          <w:bdr w:val="none" w:sz="0" w:space="0" w:color="auto" w:frame="1"/>
+        </w:rPr>
+        <w:t>а</w:t>
+      </w:r>
+      <w:r>
+        <w:rPr>
+          <w:rFonts w:asciiTheme="minorHAnsi" w:hAnsiTheme="minorHAnsi" w:cstheme="minorHAnsi"/>
+          <w:color w:val="222222"/>
+          <w:sz w:val="28"/>
+          <w:szCs w:val="28"/>
+          <w:bdr w:val="none" w:sz="0" w:space="0" w:color="auto" w:frame="1"/>
+        </w:rPr>
+        <w:lastRenderedPageBreak/>
+        <w:t>турами должна составлять не менее 20</w:t>
+      </w:r>
+      <w:proofErr w:type="gramStart"/>
+      <w:r>
+        <w:rPr>
+          <w:rFonts w:asciiTheme="minorHAnsi" w:hAnsiTheme="minorHAnsi" w:cstheme="minorHAnsi"/>
+          <w:color w:val="222222"/>
+          <w:sz w:val="28"/>
+          <w:szCs w:val="28"/>
+          <w:bdr w:val="none" w:sz="0" w:space="0" w:color="auto" w:frame="1"/>
+        </w:rPr>
+        <w:t xml:space="preserve"> К</w:t>
+      </w:r>
+      <w:proofErr w:type="gramEnd"/>
+      <w:r>
+        <w:rPr>
+          <w:rFonts w:asciiTheme="minorHAnsi" w:hAnsiTheme="minorHAnsi" w:cstheme="minorHAnsi"/>
+          <w:color w:val="222222"/>
+          <w:sz w:val="28"/>
+          <w:szCs w:val="28"/>
+          <w:bdr w:val="none" w:sz="0" w:space="0" w:color="auto" w:frame="1"/>
+        </w:rPr>
+        <w:t>, тогда энергия активации определ</w:t>
+      </w:r>
+      <w:r>
+        <w:rPr>
+          <w:rFonts w:asciiTheme="minorHAnsi" w:hAnsiTheme="minorHAnsi" w:cstheme="minorHAnsi"/>
+          <w:color w:val="222222"/>
+          <w:sz w:val="28"/>
+          <w:szCs w:val="28"/>
+          <w:bdr w:val="none" w:sz="0" w:space="0" w:color="auto" w:frame="1"/>
+        </w:rPr>
+        <w:t>я</w:t>
+      </w:r>
+      <w:r>
+        <w:rPr>
+          <w:rFonts w:asciiTheme="minorHAnsi" w:hAnsiTheme="minorHAnsi" w:cstheme="minorHAnsi"/>
+          <w:color w:val="222222"/>
+          <w:sz w:val="28"/>
+          <w:szCs w:val="28"/>
+          <w:bdr w:val="none" w:sz="0" w:space="0" w:color="auto" w:frame="1"/>
+        </w:rPr>
+        <w:t>ется более точно.</w:t>
+      </w:r>
+    </w:p>
+    <w:p>
+      <w:pPr>
+        <w:pStyle w:val="aa"/>
+        <w:shd w:val="clear" w:color="auto" w:fill="FFFFFF"/>
+        <w:spacing w:before="0" w:beforeAutospacing="0" w:after="0" w:afterAutospacing="0" w:line="360" w:lineRule="auto"/>
+        <w:jc w:val="both"/>
+        <w:rPr>
+          <w:rFonts w:asciiTheme="minorHAnsi" w:hAnsiTheme="minorHAnsi" w:cstheme="minorHAnsi"/>
+          <w:color w:val="222222"/>
+          <w:sz w:val="28"/>
+          <w:szCs w:val="28"/>
+        </w:rPr>
+      </w:pPr>
+      <w:r>
+        <w:rPr>
+          <w:rFonts w:ascii="Georgia" w:hAnsi="Georgia" w:cs="Helvetica"/>
+          <w:color w:val="222222"/>
+          <w:bdr w:val="none" w:sz="0" w:space="0" w:color="auto" w:frame="1"/>
+        </w:rPr>
+        <w:tab/>
+      </w:r>
+      <w:r>
+        <w:rPr>
+          <w:rFonts w:asciiTheme="minorHAnsi" w:hAnsiTheme="minorHAnsi" w:cstheme="minorHAnsi"/>
+          <w:color w:val="222222"/>
+          <w:sz w:val="28"/>
+          <w:szCs w:val="28"/>
+          <w:bdr w:val="none" w:sz="0" w:space="0" w:color="auto" w:frame="1"/>
+        </w:rPr>
+        <w:t>По предложенной в пункте 1.1 методике определяют вязкость пол</w:t>
+      </w:r>
+      <w:r>
+        <w:rPr>
+          <w:rFonts w:asciiTheme="minorHAnsi" w:hAnsiTheme="minorHAnsi" w:cstheme="minorHAnsi"/>
+          <w:color w:val="222222"/>
+          <w:sz w:val="28"/>
+          <w:szCs w:val="28"/>
+          <w:bdr w:val="none" w:sz="0" w:space="0" w:color="auto" w:frame="1"/>
+        </w:rPr>
+        <w:t>и</w:t>
+      </w:r>
+      <w:r>
+        <w:rPr>
+          <w:rFonts w:asciiTheme="minorHAnsi" w:hAnsiTheme="minorHAnsi" w:cstheme="minorHAnsi"/>
+          <w:color w:val="222222"/>
+          <w:sz w:val="28"/>
+          <w:szCs w:val="28"/>
+          <w:bdr w:val="none" w:sz="0" w:space="0" w:color="auto" w:frame="1"/>
+        </w:rPr>
+        <w:t>мерного связующего при значениях температуры, разли</w:t>
+      </w:r>
+      <w:r>
+        <w:rPr>
+          <w:rFonts w:asciiTheme="minorHAnsi" w:hAnsiTheme="minorHAnsi" w:cstheme="minorHAnsi"/>
+          <w:color w:val="222222"/>
+          <w:sz w:val="28"/>
+          <w:szCs w:val="28"/>
+          <w:bdr w:val="none" w:sz="0" w:space="0" w:color="auto" w:frame="1"/>
+        </w:rPr>
+        <w:t xml:space="preserve">чающихся более чем на </w:t>
+      </w:r>
+      <w:r>
+        <w:rPr>
+          <w:rFonts w:asciiTheme="minorHAnsi" w:hAnsiTheme="minorHAnsi" w:cstheme="minorHAnsi"/>
+          <w:color w:val="222222"/>
+          <w:sz w:val="28"/>
+          <w:szCs w:val="28"/>
+          <w:bdr w:val="none" w:sz="0" w:space="0" w:color="auto" w:frame="1"/>
+        </w:rPr>
+        <w:t>20</w:t>
+      </w:r>
+      <w:proofErr w:type="gramStart"/>
+      <w:r>
+        <w:rPr>
+          <w:rFonts w:asciiTheme="minorHAnsi" w:hAnsiTheme="minorHAnsi" w:cstheme="minorHAnsi"/>
+          <w:color w:val="222222"/>
+          <w:sz w:val="28"/>
+          <w:szCs w:val="28"/>
+          <w:bdr w:val="none" w:sz="0" w:space="0" w:color="auto" w:frame="1"/>
+        </w:rPr>
+        <w:t xml:space="preserve"> К</w:t>
+      </w:r>
+      <w:proofErr w:type="gramEnd"/>
+      <w:r>
+        <w:rPr>
+          <w:rFonts w:asciiTheme="minorHAnsi" w:hAnsiTheme="minorHAnsi" w:cstheme="minorHAnsi"/>
+          <w:color w:val="222222"/>
+          <w:sz w:val="28"/>
+          <w:szCs w:val="28"/>
+          <w:bdr w:val="none" w:sz="0" w:space="0" w:color="auto" w:frame="1"/>
+        </w:rPr>
+        <w:t>, за результат измерений принимают среднее значение не менее 3 эк</w:t>
+      </w:r>
+      <w:r>
+        <w:rPr>
+          <w:rFonts w:asciiTheme="minorHAnsi" w:hAnsiTheme="minorHAnsi" w:cstheme="minorHAnsi"/>
+          <w:color w:val="222222"/>
+          <w:sz w:val="28"/>
+          <w:szCs w:val="28"/>
+          <w:bdr w:val="none" w:sz="0" w:space="0" w:color="auto" w:frame="1"/>
+        </w:rPr>
+        <w:t>с</w:t>
+      </w:r>
+      <w:r>
+        <w:rPr>
+          <w:rFonts w:asciiTheme="minorHAnsi" w:hAnsiTheme="minorHAnsi" w:cstheme="minorHAnsi"/>
+          <w:color w:val="222222"/>
+          <w:sz w:val="28"/>
+          <w:szCs w:val="28"/>
+          <w:bdr w:val="none" w:sz="0" w:space="0" w:color="auto" w:frame="1"/>
+        </w:rPr>
+        <w:t>периментов при каждой температуре.</w:t>
+      </w:r>
+    </w:p>
+    <w:p>
+      <w:pPr>
+        <w:pStyle w:val="aa"/>
+        <w:shd w:val="clear" w:color="auto" w:fill="FFFFFF"/>
+        <w:spacing w:before="0" w:beforeAutospacing="0" w:after="0" w:afterAutospacing="0" w:line="360" w:lineRule="auto"/>
+        <w:ind w:firstLine="720"/>
+        <w:jc w:val="both"/>
+        <w:rPr>
+          <w:rFonts w:asciiTheme="minorHAnsi" w:hAnsiTheme="minorHAnsi" w:cstheme="minorHAnsi"/>
+          <w:color w:val="222222"/>
+          <w:sz w:val="28"/>
+          <w:szCs w:val="28"/>
+        </w:rPr>
+      </w:pPr>
+      <w:r>
+        <w:rPr>
+          <w:rFonts w:asciiTheme="minorHAnsi" w:hAnsiTheme="minorHAnsi" w:cstheme="minorHAnsi"/>
+          <w:color w:val="222222"/>
+          <w:sz w:val="28"/>
+          <w:szCs w:val="28"/>
+          <w:bdr w:val="none" w:sz="0" w:space="0" w:color="auto" w:frame="1"/>
+        </w:rPr>
         <w:t xml:space="preserve">По результатам эксперимента </w:t>
       </w:r>
       <w:r>
@@ -4588,27 +4595,7 @@
           <w:szCs w:val="28"/>
           <w:bdr w:val="none" w:sz="0" w:space="0" w:color="auto" w:frame="1"/>
         </w:rPr>
-        <w:t>энергию активации вязкого т</w:t>
-      </w:r>
-      <w:r>
-        <w:rPr>
-          <w:rFonts w:asciiTheme="minorHAnsi" w:hAnsiTheme="minorHAnsi" w:cstheme="minorHAnsi"/>
-          <w:color w:val="222222"/>
-          <w:sz w:val="28"/>
-          <w:szCs w:val="28"/>
-          <w:bdr w:val="none" w:sz="0" w:space="0" w:color="auto" w:frame="1"/>
-        </w:rPr>
-        <w:t>е</w:t>
-      </w:r>
-      <w:r>
-        <w:rPr>
-          <w:rFonts w:asciiTheme="minorHAnsi" w:hAnsiTheme="minorHAnsi" w:cstheme="minorHAnsi"/>
-          <w:color w:val="222222"/>
-          <w:sz w:val="28"/>
-          <w:szCs w:val="28"/>
-          <w:bdr w:val="none" w:sz="0" w:space="0" w:color="auto" w:frame="1"/>
-        </w:rPr>
-        <w:t>чения, используя</w:t>
+        <w:t>энергию активации вязкого течения, используя</w:t>
       </w:r>
       <w:r>
         <w:rPr>
@@ -5047,15 +5034,7 @@
                     <w:sz w:val="28"/>
                     <w:szCs w:val="28"/>
                   </w:rPr>
-                  <m:t>Дж</m:t>
-                </m:r>
-                <m:r>
-                  <w:rPr>
-                    <w:rFonts w:ascii="Cambria Math" w:hAnsi="Cambria Math" w:cstheme="minorHAnsi"/>
-                    <w:sz w:val="28"/>
-                    <w:szCs w:val="28"/>
-                  </w:rPr>
-                  <m:t>∙К</m:t>
+                  <m:t>Дж∙К</m:t>
                 </m:r>
               </m:num>
               <m:den>
@@ -5065,15 +5044,7 @@
                     <w:sz w:val="28"/>
                     <w:szCs w:val="28"/>
                   </w:rPr>
-                  <m:t>моль</m:t>
-                </m:r>
-                <m:r>
-                  <w:rPr>
-                    <w:rFonts w:ascii="Cambria Math" w:hAnsi="Cambria Math" w:cstheme="minorHAnsi"/>
-                    <w:sz w:val="28"/>
-                    <w:szCs w:val="28"/>
-                  </w:rPr>
-                  <m:t>∙К</m:t>
+                  <m:t>моль∙К</m:t>
                 </m:r>
               </m:den>
             </m:f>
@@ -5419,25 +5390,7 @@
           <w:szCs w:val="28"/>
           <w:bdr w:val="none" w:sz="0" w:space="0" w:color="auto" w:frame="1"/>
         </w:rPr>
-        <w:t> – значения температуры, при которых определена вя</w:t>
-      </w:r>
-      <w:r>
-        <w:rPr>
-          <w:rFonts w:asciiTheme="minorHAnsi" w:hAnsiTheme="minorHAnsi" w:cstheme="minorHAnsi"/>
-          <w:sz w:val="28"/>
-          <w:szCs w:val="28"/>
-          <w:bdr w:val="none" w:sz="0" w:space="0" w:color="auto" w:frame="1"/>
-        </w:rPr>
-        <w:t>з</w:t>
-      </w:r>
-      <w:r>
-        <w:rPr>
-          <w:rFonts w:asciiTheme="minorHAnsi" w:hAnsiTheme="minorHAnsi" w:cstheme="minorHAnsi"/>
-          <w:sz w:val="28"/>
-          <w:szCs w:val="28"/>
-          <w:bdr w:val="none" w:sz="0" w:space="0" w:color="auto" w:frame="1"/>
-        </w:rPr>
-        <w:t>кость, К.</w:t>
+        <w:t> – значения температуры, при которых определена вязкость, К.</w:t>
       </w:r>
     </w:p>
     <w:p>
@@ -5452,7 +5405,7 @@
           <w:lang w:val="ru-RU"/>
         </w:rPr>
       </w:pPr>
-      <w:bookmarkStart w:id="9" w:name="_Toc6403525"/>
+      <w:bookmarkStart w:id="8" w:name="_Toc6403525"/>
       <w:r>
         <w:rPr>
           <w:rFonts w:ascii="Times New Roman" w:hAnsi="Times New Roman"/>
@@ -5472,7 +5425,7 @@
         </w:rPr>
         <w:t>связующего</w:t>
       </w:r>
-      <w:bookmarkEnd w:id="9"/>
+      <w:bookmarkEnd w:id="8"/>
       <w:proofErr w:type="gramEnd"/>
     </w:p>
     <w:p>
@@ -5561,47 +5514,7 @@
           <w:szCs w:val="28"/>
           <w:bdr w:val="none" w:sz="0" w:space="0" w:color="auto" w:frame="1"/>
         </w:rPr>
-        <w:t xml:space="preserve"> с нек</w:t>
-      </w:r>
-      <w:r>
-        <w:rPr>
-          <w:rFonts w:asciiTheme="minorHAnsi" w:hAnsiTheme="minorHAnsi" w:cstheme="minorHAnsi"/>
-          <w:color w:val="222222"/>
-          <w:sz w:val="28"/>
-          <w:szCs w:val="28"/>
-          <w:bdr w:val="none" w:sz="0" w:space="0" w:color="auto" w:frame="1"/>
-        </w:rPr>
-        <w:t>о</w:t>
-      </w:r>
-      <w:r>
-        <w:rPr>
-          <w:rFonts w:asciiTheme="minorHAnsi" w:hAnsiTheme="minorHAnsi" w:cstheme="minorHAnsi"/>
-          <w:color w:val="222222"/>
-          <w:sz w:val="28"/>
-          <w:szCs w:val="28"/>
-          <w:bdr w:val="none" w:sz="0" w:space="0" w:color="auto" w:frame="1"/>
-        </w:rPr>
-        <w:t>торого момента времени начинает интенсивно возрастать, что свидетельствует о нач</w:t>
-      </w:r>
-      <w:r>
-        <w:rPr>
-          <w:rFonts w:asciiTheme="minorHAnsi" w:hAnsiTheme="minorHAnsi" w:cstheme="minorHAnsi"/>
-          <w:color w:val="222222"/>
-          <w:sz w:val="28"/>
-          <w:szCs w:val="28"/>
-          <w:bdr w:val="none" w:sz="0" w:space="0" w:color="auto" w:frame="1"/>
-        </w:rPr>
-        <w:t>а</w:t>
-      </w:r>
-      <w:r>
-        <w:rPr>
-          <w:rFonts w:asciiTheme="minorHAnsi" w:hAnsiTheme="minorHAnsi" w:cstheme="minorHAnsi"/>
-          <w:color w:val="222222"/>
-          <w:sz w:val="28"/>
-          <w:szCs w:val="28"/>
-          <w:bdr w:val="none" w:sz="0" w:space="0" w:color="auto" w:frame="1"/>
-        </w:rPr>
-        <w:t>ле процесса гелеобразования.</w:t>
+        <w:t xml:space="preserve"> с некоторого момента времени начинает интенсивно возрастать, что свидетельствует о начале процесса гелеобразования.</w:t>
       </w:r>
     </w:p>
     <w:p>
@@ -6144,25 +6057,7 @@
           <w:szCs w:val="28"/>
           <w:bdr w:val="none" w:sz="0" w:space="0" w:color="auto" w:frame="1"/>
         </w:rPr>
-        <w:t> – асбестовая пр</w:t>
-      </w:r>
-      <w:r>
-        <w:rPr>
-          <w:rFonts w:asciiTheme="minorHAnsi" w:hAnsiTheme="minorHAnsi" w:cstheme="minorHAnsi"/>
-          <w:sz w:val="28"/>
-          <w:szCs w:val="28"/>
-          <w:bdr w:val="none" w:sz="0" w:space="0" w:color="auto" w:frame="1"/>
-        </w:rPr>
-        <w:t>о</w:t>
-      </w:r>
-      <w:r>
-        <w:rPr>
-          <w:rFonts w:asciiTheme="minorHAnsi" w:hAnsiTheme="minorHAnsi" w:cstheme="minorHAnsi"/>
-          <w:sz w:val="28"/>
-          <w:szCs w:val="28"/>
-          <w:bdr w:val="none" w:sz="0" w:space="0" w:color="auto" w:frame="1"/>
-        </w:rPr>
-        <w:t>кладка; </w:t>
+        <w:t> – асбестовая прокладка; </w:t>
       </w:r>
       <w:r>
         <w:rPr>
@@ -6203,12 +6098,19 @@
         <w:ind w:firstLine="709"/>
         <w:jc w:val="both"/>
         <w:rPr>
+          <w:szCs w:val="28"/>
+        </w:rPr>
+      </w:pPr>
+      <w:r>
+        <w:rPr>
           <w:rFonts w:asciiTheme="minorHAnsi" w:hAnsiTheme="minorHAnsi" w:cstheme="minorHAnsi"/>
           <w:color w:val="222222"/>
           <w:sz w:val="28"/>
           <w:szCs w:val="28"/>
-        </w:rPr>
-      </w:pPr>
+          <w:bdr w:val="none" w:sz="0" w:space="0" w:color="auto" w:frame="1"/>
+        </w:rPr>
+        <w:t>За время гелеобразования принимают промежуток времени</w:t>
+      </w:r>
       <w:r>
         <w:rPr>
           <w:rFonts w:asciiTheme="minorHAnsi" w:hAnsiTheme="minorHAnsi" w:cstheme="minorHAnsi"/>
@@ -6217,7 +6119,7 @@
           <w:szCs w:val="28"/>
           <w:bdr w:val="none" w:sz="0" w:space="0" w:color="auto" w:frame="1"/>
         </w:rPr>
-        <w:t>За время гелеобразования принимают промежуток времени</w:t>
+        <w:t xml:space="preserve"> (в секу</w:t>
       </w:r>
       <w:r>
         <w:rPr>
@@ -6227,7 +6129,7 @@
           <w:szCs w:val="28"/>
           <w:bdr w:val="none" w:sz="0" w:space="0" w:color="auto" w:frame="1"/>
         </w:rPr>
-        <w:t xml:space="preserve"> (в секу</w:t>
+        <w:t>н</w:t>
       </w:r>
       <w:r>
         <w:rPr>
@@ -6237,7 +6139,7 @@
           <w:szCs w:val="28"/>
           <w:bdr w:val="none" w:sz="0" w:space="0" w:color="auto" w:frame="1"/>
         </w:rPr>
-        <w:t>н</w:t>
+        <w:t>дах)</w:t>
       </w:r>
       <w:r>
         <w:rPr>
@@ -6247,7 +6149,7 @@
           <w:szCs w:val="28"/>
           <w:bdr w:val="none" w:sz="0" w:space="0" w:color="auto" w:frame="1"/>
         </w:rPr>
-        <w:t>дах)</w:t>
+        <w:t xml:space="preserve"> от момента заливки связующего в емкость до момента, когда вытягив</w:t>
       </w:r>
       <w:r>
         <w:rPr>
@@ -6257,7 +6159,7 @@
           <w:szCs w:val="28"/>
           <w:bdr w:val="none" w:sz="0" w:space="0" w:color="auto" w:frame="1"/>
         </w:rPr>
-        <w:t xml:space="preserve"> от момента заливки связующего в емкость до момента, когда вытягив</w:t>
+        <w:t>а</w:t>
       </w:r>
       <w:r>
         <w:rPr>
@@ -6267,7 +6169,7 @@
           <w:szCs w:val="28"/>
           <w:bdr w:val="none" w:sz="0" w:space="0" w:color="auto" w:frame="1"/>
         </w:rPr>
-        <w:t>а</w:t>
+        <w:t>емое из емкости связующее обрывается (вытягивание не выше 20 мм над п</w:t>
       </w:r>
       <w:r>
         <w:rPr>
@@ -6277,7 +6179,7 @@
           <w:szCs w:val="28"/>
           <w:bdr w:val="none" w:sz="0" w:space="0" w:color="auto" w:frame="1"/>
         </w:rPr>
-        <w:t>емое из емкости связующее обрывается (вытягивание не выше 20 мм над п</w:t>
+        <w:t>о</w:t>
       </w:r>
       <w:r>
         <w:rPr>
@@ -6287,38 +6189,70 @@
           <w:szCs w:val="28"/>
           <w:bdr w:val="none" w:sz="0" w:space="0" w:color="auto" w:frame="1"/>
         </w:rPr>
-        <w:t>о</w:t>
-      </w:r>
-      <w:r>
+        <w:t>верхностью связующего).</w:t>
+      </w:r>
+    </w:p>
+    <w:p>
+      <w:pPr>
+        <w:pStyle w:val="a3"/>
+        <w:ind w:firstLine="0"/>
+        <w:rPr>
+          <w:b/>
+          <w:szCs w:val="28"/>
+        </w:rPr>
+      </w:pPr>
+      <w:r>
+        <w:rPr>
+          <w:b/>
+          <w:szCs w:val="28"/>
+        </w:rPr>
+        <w:tab/>
+        <w:t xml:space="preserve">Выполнять измерение </w:t>
+      </w:r>
+      <w:r>
+        <w:rPr>
+          <w:b/>
+          <w:szCs w:val="28"/>
+        </w:rPr>
+        <w:t xml:space="preserve">времени жизни связующего </w:t>
+      </w:r>
+      <w:r>
+        <w:rPr>
+          <w:b/>
+          <w:szCs w:val="28"/>
+        </w:rPr>
+        <w:t>следует при температуре, соответствующей стандартному состоянию, – 25  °</w:t>
+      </w:r>
+      <w:r>
+        <w:rPr>
+          <w:b/>
+          <w:szCs w:val="28"/>
+          <w:lang w:val="en-US"/>
+        </w:rPr>
+        <w:t>C</w:t>
+      </w:r>
+      <w:r>
+        <w:rPr>
+          <w:b/>
+          <w:szCs w:val="28"/>
+        </w:rPr>
+        <w:t xml:space="preserve"> (298,15 К).</w:t>
+      </w:r>
+    </w:p>
+    <w:p>
+      <w:pPr>
+        <w:pStyle w:val="aa"/>
+        <w:shd w:val="clear" w:color="auto" w:fill="FFFFFF"/>
+        <w:spacing w:before="0" w:beforeAutospacing="0" w:after="0" w:afterAutospacing="0" w:line="360" w:lineRule="auto"/>
+        <w:ind w:firstLine="709"/>
+        <w:jc w:val="both"/>
         <w:rPr>
           <w:rFonts w:asciiTheme="minorHAnsi" w:hAnsiTheme="minorHAnsi" w:cstheme="minorHAnsi"/>
           <w:color w:val="222222"/>
           <w:sz w:val="28"/>
           <w:szCs w:val="28"/>
-          <w:bdr w:val="none" w:sz="0" w:space="0" w:color="auto" w:frame="1"/>
-        </w:rPr>
-        <w:t>верхностью связ</w:t>
-      </w:r>
-      <w:r>
-        <w:rPr>
-          <w:rFonts w:asciiTheme="minorHAnsi" w:hAnsiTheme="minorHAnsi" w:cstheme="minorHAnsi"/>
-          <w:color w:val="222222"/>
-          <w:sz w:val="28"/>
-          <w:szCs w:val="28"/>
-          <w:bdr w:val="none" w:sz="0" w:space="0" w:color="auto" w:frame="1"/>
-        </w:rPr>
-        <w:t>у</w:t>
-      </w:r>
-      <w:r>
-        <w:rPr>
-          <w:rFonts w:asciiTheme="minorHAnsi" w:hAnsiTheme="minorHAnsi" w:cstheme="minorHAnsi"/>
-          <w:color w:val="222222"/>
-          <w:sz w:val="28"/>
-          <w:szCs w:val="28"/>
-          <w:bdr w:val="none" w:sz="0" w:space="0" w:color="auto" w:frame="1"/>
-        </w:rPr>
-        <w:t>ющего).</w:t>
-      </w:r>
+        </w:rPr>
+      </w:pPr>
     </w:p>
     <w:p>
       <w:pPr>
@@ -6332,7 +6266,7 @@
           <w:lang w:val="ru-RU"/>
         </w:rPr>
       </w:pPr>
-      <w:bookmarkStart w:id="10" w:name="_Toc6403526"/>
+      <w:bookmarkStart w:id="9" w:name="_Toc6403526"/>
       <w:r>
         <w:rPr>
           <w:rFonts w:ascii="Times New Roman" w:hAnsi="Times New Roman"/>
@@ -6342,7 +6276,7 @@
         </w:rPr>
         <w:t>1.4. Энергия активации процесса отверждения</w:t>
       </w:r>
-      <w:bookmarkEnd w:id="10"/>
+      <w:bookmarkEnd w:id="9"/>
     </w:p>
     <w:p>
       <w:pPr>
@@ -6379,29 +6313,7 @@
           <w:shd w:val="clear" w:color="auto" w:fill="FFFFFF"/>
           <w:lang w:val="ru-RU"/>
         </w:rPr>
-        <w:t xml:space="preserve"> идентична зависимости вязкости от температуры и описывается ура</w:t>
-      </w:r>
-      <w:r>
-        <w:rPr>
-          <w:rFonts w:asciiTheme="minorHAnsi" w:hAnsiTheme="minorHAnsi" w:cstheme="minorHAnsi"/>
-          <w:color w:val="222222"/>
-          <w:sz w:val="28"/>
-          <w:szCs w:val="28"/>
-          <w:shd w:val="clear" w:color="auto" w:fill="FFFFFF"/>
-          <w:lang w:val="ru-RU"/>
-        </w:rPr>
-        <w:t>в</w:t>
-      </w:r>
-      <w:r>
-        <w:rPr>
-          <w:rFonts w:asciiTheme="minorHAnsi" w:hAnsiTheme="minorHAnsi" w:cstheme="minorHAnsi"/>
-          <w:color w:val="222222"/>
-          <w:sz w:val="28"/>
-          <w:szCs w:val="28"/>
-          <w:shd w:val="clear" w:color="auto" w:fill="FFFFFF"/>
-          <w:lang w:val="ru-RU"/>
-        </w:rPr>
-        <w:t>нением</w:t>
+        <w:t xml:space="preserve"> идентична зависимости вязкости от температуры и описывается уравнением</w:t>
       </w:r>
       <w:r>
         <w:rPr>
@@ -6793,6 +6705,7 @@
           <w:sz w:val="28"/>
           <w:szCs w:val="28"/>
         </w:rPr>
+        <w:lastRenderedPageBreak/>
         <w:t>E</w:t>
       </w:r>
       <w:proofErr w:type="spellStart"/>
@@ -7032,7 +6945,6 @@
           <w:szCs w:val="28"/>
           <w:bdr w:val="none" w:sz="0" w:space="0" w:color="auto" w:frame="1"/>
         </w:rPr>
-        <w:lastRenderedPageBreak/>
         <w:t>Из приведенной формулы (</w:t>
       </w:r>
       <w:r>
@@ -7043,7 +6955,17 @@
           <w:szCs w:val="28"/>
           <w:bdr w:val="none" w:sz="0" w:space="0" w:color="auto" w:frame="1"/>
         </w:rPr>
-        <w:t>1.2</w:t>
+        <w:t>1.</w:t>
+      </w:r>
+      <w:r>
+        <w:rPr>
+          <w:rFonts w:asciiTheme="minorHAnsi" w:hAnsiTheme="minorHAnsi" w:cstheme="minorHAnsi"/>
+          <w:color w:val="222222"/>
+          <w:sz w:val="28"/>
+          <w:szCs w:val="28"/>
+          <w:bdr w:val="none" w:sz="0" w:space="0" w:color="auto" w:frame="1"/>
+        </w:rPr>
+        <w:t>3</w:t>
       </w:r>
       <w:r>
         <w:rPr>
@@ -7310,47 +7232,7 @@
           <w:szCs w:val="28"/>
           <w:bdr w:val="none" w:sz="0" w:space="0" w:color="auto" w:frame="1"/>
         </w:rPr>
-        <w:t>, за р</w:t>
-      </w:r>
-      <w:r>
-        <w:rPr>
-          <w:rFonts w:asciiTheme="minorHAnsi" w:hAnsiTheme="minorHAnsi" w:cstheme="minorHAnsi"/>
-          <w:color w:val="222222"/>
-          <w:sz w:val="28"/>
-          <w:szCs w:val="28"/>
-          <w:bdr w:val="none" w:sz="0" w:space="0" w:color="auto" w:frame="1"/>
-        </w:rPr>
-        <w:t>е</w:t>
-      </w:r>
-      <w:r>
-        <w:rPr>
-          <w:rFonts w:asciiTheme="minorHAnsi" w:hAnsiTheme="minorHAnsi" w:cstheme="minorHAnsi"/>
-          <w:color w:val="222222"/>
-          <w:sz w:val="28"/>
-          <w:szCs w:val="28"/>
-          <w:bdr w:val="none" w:sz="0" w:space="0" w:color="auto" w:frame="1"/>
-        </w:rPr>
-        <w:t>зультат измерений принимают среднее значение не менее 3 экспериментов при ка</w:t>
-      </w:r>
-      <w:r>
-        <w:rPr>
-          <w:rFonts w:asciiTheme="minorHAnsi" w:hAnsiTheme="minorHAnsi" w:cstheme="minorHAnsi"/>
-          <w:color w:val="222222"/>
-          <w:sz w:val="28"/>
-          <w:szCs w:val="28"/>
-          <w:bdr w:val="none" w:sz="0" w:space="0" w:color="auto" w:frame="1"/>
-        </w:rPr>
-        <w:t>ж</w:t>
-      </w:r>
-      <w:r>
-        <w:rPr>
-          <w:rFonts w:asciiTheme="minorHAnsi" w:hAnsiTheme="minorHAnsi" w:cstheme="minorHAnsi"/>
-          <w:color w:val="222222"/>
-          <w:sz w:val="28"/>
-          <w:szCs w:val="28"/>
-          <w:bdr w:val="none" w:sz="0" w:space="0" w:color="auto" w:frame="1"/>
-        </w:rPr>
-        <w:t>дой температуре.</w:t>
+        <w:t>, за результат измерений принимают среднее значение не менее 3 экспериментов при каждой температуре.</w:t>
       </w:r>
     </w:p>
     <w:p>
@@ -7444,15 +7326,7 @@
                 <w:sz w:val="28"/>
                 <w:szCs w:val="28"/>
               </w:rPr>
-              <m:t>а</m:t>
-            </m:r>
-            <m:r>
-              <w:rPr>
-                <w:rFonts w:ascii="Cambria Math" w:hAnsi="Cambria Math" w:cstheme="minorHAnsi"/>
-                <w:sz w:val="28"/>
-                <w:szCs w:val="28"/>
-              </w:rPr>
-              <m:t>о</m:t>
+              <m:t>ао</m:t>
             </m:r>
           </m:sub>
         </m:sSub>
@@ -7822,15 +7696,7 @@
                     <w:sz w:val="28"/>
                     <w:szCs w:val="28"/>
                   </w:rPr>
-                  <m:t>Дж</m:t>
-                </m:r>
-                <m:r>
-                  <w:rPr>
-                    <w:rFonts w:ascii="Cambria Math" w:hAnsi="Cambria Math" w:cstheme="minorHAnsi"/>
-                    <w:sz w:val="28"/>
-                    <w:szCs w:val="28"/>
-                  </w:rPr>
-                  <m:t>∙К</m:t>
+                  <m:t>Дж∙К</m:t>
                 </m:r>
               </m:num>
               <m:den>
@@ -7840,15 +7706,7 @@
                     <w:sz w:val="28"/>
                     <w:szCs w:val="28"/>
                   </w:rPr>
-                  <m:t>моль</m:t>
-                </m:r>
-                <m:r>
-                  <w:rPr>
-                    <w:rFonts w:ascii="Cambria Math" w:hAnsi="Cambria Math" w:cstheme="minorHAnsi"/>
-                    <w:sz w:val="28"/>
-                    <w:szCs w:val="28"/>
-                  </w:rPr>
-                  <m:t>∙К</m:t>
+                  <m:t>моль∙К</m:t>
                 </m:r>
               </m:den>
             </m:f>
@@ -8242,26 +8100,10 @@
           <w:szCs w:val="28"/>
           <w:bdr w:val="none" w:sz="0" w:space="0" w:color="auto" w:frame="1"/>
         </w:rPr>
-        <w:t>ры, при которых определена вя</w:t>
-      </w:r>
-      <w:r>
-        <w:rPr>
-          <w:rFonts w:asciiTheme="minorHAnsi" w:hAnsiTheme="minorHAnsi" w:cstheme="minorHAnsi"/>
-          <w:sz w:val="28"/>
-          <w:szCs w:val="28"/>
-          <w:bdr w:val="none" w:sz="0" w:space="0" w:color="auto" w:frame="1"/>
-        </w:rPr>
-        <w:t>з</w:t>
-      </w:r>
-      <w:r>
-        <w:rPr>
-          <w:rFonts w:asciiTheme="minorHAnsi" w:hAnsiTheme="minorHAnsi" w:cstheme="minorHAnsi"/>
-          <w:sz w:val="28"/>
-          <w:szCs w:val="28"/>
-          <w:bdr w:val="none" w:sz="0" w:space="0" w:color="auto" w:frame="1"/>
-        </w:rPr>
-        <w:t>кость, К.</w:t>
-      </w:r>
+        <w:t>ры, при которых определена вязкость, К.</w:t>
+      </w:r>
+      <w:bookmarkStart w:id="10" w:name="_GoBack"/>
+      <w:bookmarkEnd w:id="10"/>
     </w:p>
     <w:p>
       <w:pPr>
@@ -8321,7 +8163,7 @@
                       <a:picLocks noChangeAspect="1"/>
                       <a:extLst>
                         <a:ext uri="smNativeData">
-                          <sm:smNativeData xmlns:sm="smNativeData" xmlns:w="http://schemas.openxmlformats.org/wordprocessingml/2006/main" xmlns:w10="urn:schemas-microsoft-com:office:word" xmlns:v="urn:schemas-microsoft-com:vml" xmlns:o="urn:schemas-microsoft-com:office:office" xmlns="" val="SMDATA_13_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"/>
+                          <sm:smNativeData xmlns="" xmlns:o="urn:schemas-microsoft-com:office:office" xmlns:v="urn:schemas-microsoft-com:vml" xmlns:w10="urn:schemas-microsoft-com:office:word" xmlns:w="http://schemas.openxmlformats.org/wordprocessingml/2006/main" xmlns:sm="smNativeData" val="SMDATA_13_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"/>
                         </a:ext>
                       </a:extLst>
                     </pic:cNvPicPr>
@@ -9055,7 +8897,7 @@
                       <a:picLocks noChangeAspect="1"/>
                       <a:extLst>
                         <a:ext uri="smNativeData">
-                          <sm:smNativeData xmlns:sm="smNativeData" xmlns:w="http://schemas.openxmlformats.org/wordprocessingml/2006/main" xmlns:w10="urn:schemas-microsoft-com:office:word" xmlns:v="urn:schemas-microsoft-com:vml" xmlns:o="urn:schemas-microsoft-com:office:office" xmlns="" val="SMDATA_13_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"/>
+                          <sm:smNativeData xmlns="" xmlns:o="urn:schemas-microsoft-com:office:office" xmlns:v="urn:schemas-microsoft-com:vml" xmlns:w10="urn:schemas-microsoft-com:office:word" xmlns:w="http://schemas.openxmlformats.org/wordprocessingml/2006/main" xmlns:sm="smNativeData" val="SMDATA_13_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"/>
                         </a:ext>
                       </a:extLst>
                     </pic:cNvPicPr>
@@ -10866,23 +10708,7 @@
           <w:szCs w:val="28"/>
           <w:lang w:val="ru-RU"/>
         </w:rPr>
-        <w:t xml:space="preserve"> — доля объёма тела, зан</w:t>
-      </w:r>
-      <w:r>
-        <w:rPr>
-          <w:sz w:val="28"/>
-          <w:szCs w:val="28"/>
-          <w:lang w:val="ru-RU"/>
-        </w:rPr>
-        <w:t>я</w:t>
-      </w:r>
-      <w:r>
-        <w:rPr>
-          <w:sz w:val="28"/>
-          <w:szCs w:val="28"/>
-          <w:lang w:val="ru-RU"/>
-        </w:rPr>
-        <w:t>тая</w:t>
+        <w:t xml:space="preserve"> — доля объёма тела, занятая</w:t>
       </w:r>
     </w:p>
     <w:p>
@@ -11629,6 +11455,7 @@
   <w:style w:type="character" w:default="1" w:styleId="a0">
     <w:name w:val="Default Paragraph Font"/>
     <w:uiPriority w:val="1"/>
+    <w:semiHidden/>
     <w:unhideWhenUsed/>
   </w:style>
   <w:style w:type="table" w:default="1" w:styleId="a1">
@@ -12223,7 +12050,7 @@
 </file>
 
 <file path=customXml/itemProps1.xml><?xml version="1.0" encoding="utf-8"?>
-<ds:datastoreItem xmlns:ds="http://schemas.openxmlformats.org/officeDocument/2006/customXml" ds:itemID="{CF4D812A-EB4D-408C-BD6D-6FE572B78835}">
+<ds:datastoreItem xmlns:ds="http://schemas.openxmlformats.org/officeDocument/2006/customXml" ds:itemID="{E138909F-47F1-48A2-BB5F-D0437E7A7958}">
   <ds:schemaRefs>
     <ds:schemaRef ds:uri="http://schemas.openxmlformats.org/officeDocument/2006/bibliography"/>
   </ds:schemaRefs>

</xml_diff>

<commit_message>
Make using SQLite instead of PostgreSQL
</commit_message>
<xml_diff>
--- a/documents/DataBase.docx
+++ b/documents/DataBase.docx
@@ -1070,7 +1070,14 @@
           <w:sz w:val="28"/>
           <w:szCs w:val="28"/>
         </w:rPr>
-        <w:t>PostgreSQL</w:t>
+        <w:t>SQL</w:t>
+      </w:r>
+      <w:r>
+        <w:rPr>
+          <w:sz w:val="28"/>
+          <w:szCs w:val="28"/>
+        </w:rPr>
+        <w:t>ite</w:t>
       </w:r>
       <w:r>
         <w:rPr>
@@ -1098,7 +1105,17 @@
           <w:szCs w:val="28"/>
           <w:lang w:val="ru-RU"/>
         </w:rPr>
-        <w:t>Поддерживаются возможности добавления новых материалов, редакт</w:t>
+        <w:t>Под</w:t>
+      </w:r>
+      <w:bookmarkStart w:id="2" w:name="_GoBack"/>
+      <w:bookmarkEnd w:id="2"/>
+      <w:r>
+        <w:rPr>
+          <w:sz w:val="28"/>
+          <w:szCs w:val="28"/>
+          <w:lang w:val="ru-RU"/>
+        </w:rPr>
+        <w:t>держиваются возможности добавления новых материалов, редакт</w:t>
       </w:r>
       <w:r>
         <w:rPr>
@@ -1164,9 +1181,9 @@
           <w:lang w:val="ru-RU"/>
         </w:rPr>
       </w:pPr>
-      <w:bookmarkStart w:id="2" w:name="_Toc531367320"/>
-      <w:bookmarkStart w:id="3" w:name="_Toc6403522"/>
-      <w:bookmarkEnd w:id="2"/>
+      <w:bookmarkStart w:id="3" w:name="_Toc531367320"/>
+      <w:bookmarkStart w:id="4" w:name="_Toc6403522"/>
+      <w:bookmarkEnd w:id="3"/>
       <w:r>
         <w:rPr>
           <w:rFonts w:ascii="Times New Roman" w:hAnsi="Times New Roman"/>
@@ -1176,7 +1193,7 @@
         </w:rPr>
         <w:t>1. База данных связующих</w:t>
       </w:r>
-      <w:bookmarkEnd w:id="3"/>
+      <w:bookmarkEnd w:id="4"/>
     </w:p>
     <w:p>
       <w:pPr>
@@ -1241,7 +1258,7 @@
                       <a:picLocks noChangeAspect="1"/>
                       <a:extLst>
                         <a:ext uri="smNativeData">
-                          <sm:smNativeData xmlns="" xmlns:o="urn:schemas-microsoft-com:office:office" xmlns:v="urn:schemas-microsoft-com:vml" xmlns:w10="urn:schemas-microsoft-com:office:word" xmlns:w="http://schemas.openxmlformats.org/wordprocessingml/2006/main" xmlns:sm="smNativeData" val="SMDATA_13_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"/>
+                          <sm:smNativeData xmlns:sm="smNativeData" xmlns:w="http://schemas.openxmlformats.org/wordprocessingml/2006/main" xmlns:w10="urn:schemas-microsoft-com:office:word" xmlns:v="urn:schemas-microsoft-com:vml" xmlns:o="urn:schemas-microsoft-com:office:office" xmlns="" val="SMDATA_13_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"/>
                         </a:ext>
                       </a:extLst>
                     </pic:cNvPicPr>
@@ -1598,15 +1615,7 @@
           <w:szCs w:val="28"/>
           <w:lang w:val="ru-RU"/>
         </w:rPr>
-        <w:t xml:space="preserve"> </w:t>
-      </w:r>
-      <w:r>
-        <w:rPr>
-          <w:sz w:val="28"/>
-          <w:szCs w:val="28"/>
-          <w:lang w:val="ru-RU"/>
-        </w:rPr>
-        <w:t>при 25 °C</w:t>
+        <w:t xml:space="preserve"> при 25 °C</w:t>
       </w:r>
       <w:r>
         <w:rPr>
@@ -1664,39 +1673,7 @@
           <w:szCs w:val="28"/>
           <w:lang w:val="ru-RU"/>
         </w:rPr>
-        <w:t>го, после к</w:t>
-      </w:r>
-      <w:r>
-        <w:rPr>
-          <w:sz w:val="28"/>
-          <w:szCs w:val="28"/>
-          <w:lang w:val="ru-RU"/>
-        </w:rPr>
-        <w:t>о</w:t>
-      </w:r>
-      <w:r>
-        <w:rPr>
-          <w:sz w:val="28"/>
-          <w:szCs w:val="28"/>
-          <w:lang w:val="ru-RU"/>
-        </w:rPr>
-        <w:t>торого оно станет желеобразным, и, в силу резкого роста вязкости, дальне</w:t>
-      </w:r>
-      <w:r>
-        <w:rPr>
-          <w:sz w:val="28"/>
-          <w:szCs w:val="28"/>
-          <w:lang w:val="ru-RU"/>
-        </w:rPr>
-        <w:t>й</w:t>
-      </w:r>
-      <w:r>
-        <w:rPr>
-          <w:sz w:val="28"/>
-          <w:szCs w:val="28"/>
-          <w:lang w:val="ru-RU"/>
-        </w:rPr>
-        <w:t>шая пропитка станет невозможной. Измеряется в секундах (с).</w:t>
+        <w:t>го, после которого оно станет желеобразным, и, в силу резкого роста вязкости, дальнейшая пропитка станет невозможной. Измеряется в секундах (с).</w:t>
       </w:r>
     </w:p>
     <w:p>
@@ -1752,9 +1729,9 @@
           <w:lang w:val="ru-RU"/>
         </w:rPr>
       </w:pPr>
-      <w:bookmarkStart w:id="4" w:name="_Toc531367321"/>
-      <w:bookmarkStart w:id="5" w:name="_Toc6403523"/>
-      <w:bookmarkEnd w:id="4"/>
+      <w:bookmarkStart w:id="5" w:name="_Toc531367321"/>
+      <w:bookmarkStart w:id="6" w:name="_Toc6403523"/>
+      <w:bookmarkEnd w:id="5"/>
       <w:r>
         <w:rPr>
           <w:rFonts w:ascii="Times New Roman" w:hAnsi="Times New Roman"/>
@@ -1764,7 +1741,7 @@
         </w:rPr>
         <w:t>1.1. Вязкость</w:t>
       </w:r>
-      <w:bookmarkEnd w:id="5"/>
+      <w:bookmarkEnd w:id="6"/>
     </w:p>
     <w:p>
       <w:pPr>
@@ -2186,7 +2163,7 @@
                       <a:picLocks noChangeAspect="1"/>
                       <a:extLst>
                         <a:ext uri="smNativeData">
-                          <sm:smNativeData xmlns="" xmlns:o="urn:schemas-microsoft-com:office:office" xmlns:v="urn:schemas-microsoft-com:vml" xmlns:w10="urn:schemas-microsoft-com:office:word" xmlns:w="http://schemas.openxmlformats.org/wordprocessingml/2006/main" xmlns:sm="smNativeData" val="SMDATA_13_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"/>
+                          <sm:smNativeData xmlns:sm="smNativeData" xmlns:w="http://schemas.openxmlformats.org/wordprocessingml/2006/main" xmlns:w10="urn:schemas-microsoft-com:office:word" xmlns:v="urn:schemas-microsoft-com:vml" xmlns:o="urn:schemas-microsoft-com:office:office" xmlns="" val="SMDATA_13_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"/>
                         </a:ext>
                       </a:extLst>
                     </pic:cNvPicPr>
@@ -3525,9 +3502,9 @@
           <w:lang w:val="ru-RU"/>
         </w:rPr>
       </w:pPr>
-      <w:bookmarkStart w:id="6" w:name="_Toc531367322"/>
-      <w:bookmarkStart w:id="7" w:name="_Toc6403524"/>
-      <w:bookmarkEnd w:id="6"/>
+      <w:bookmarkStart w:id="7" w:name="_Toc531367322"/>
+      <w:bookmarkStart w:id="8" w:name="_Toc6403524"/>
+      <w:bookmarkEnd w:id="7"/>
       <w:r>
         <w:rPr>
           <w:rFonts w:ascii="Times New Roman" w:hAnsi="Times New Roman"/>
@@ -3557,7 +3534,7 @@
         </w:rPr>
         <w:t xml:space="preserve"> связующего</w:t>
       </w:r>
-      <w:bookmarkEnd w:id="7"/>
+      <w:bookmarkEnd w:id="8"/>
     </w:p>
     <w:p>
       <w:pPr>
@@ -5405,7 +5382,7 @@
           <w:lang w:val="ru-RU"/>
         </w:rPr>
       </w:pPr>
-      <w:bookmarkStart w:id="8" w:name="_Toc6403525"/>
+      <w:bookmarkStart w:id="9" w:name="_Toc6403525"/>
       <w:r>
         <w:rPr>
           <w:rFonts w:ascii="Times New Roman" w:hAnsi="Times New Roman"/>
@@ -5425,7 +5402,7 @@
         </w:rPr>
         <w:t>связующего</w:t>
       </w:r>
-      <w:bookmarkEnd w:id="8"/>
+      <w:bookmarkEnd w:id="9"/>
       <w:proofErr w:type="gramEnd"/>
     </w:p>
     <w:p>
@@ -6207,21 +6184,7 @@
           <w:szCs w:val="28"/>
         </w:rPr>
         <w:tab/>
-        <w:t xml:space="preserve">Выполнять измерение </w:t>
-      </w:r>
-      <w:r>
-        <w:rPr>
-          <w:b/>
-          <w:szCs w:val="28"/>
-        </w:rPr>
-        <w:t xml:space="preserve">времени жизни связующего </w:t>
-      </w:r>
-      <w:r>
-        <w:rPr>
-          <w:b/>
-          <w:szCs w:val="28"/>
-        </w:rPr>
-        <w:t>следует при температуре, соответствующей стандартному состоянию, – 25  °</w:t>
+        <w:t>Выполнять измерение времени жизни связующего следует при температуре, соответствующей стандартному состоянию, – 25  °</w:t>
       </w:r>
       <w:r>
         <w:rPr>
@@ -6266,7 +6229,7 @@
           <w:lang w:val="ru-RU"/>
         </w:rPr>
       </w:pPr>
-      <w:bookmarkStart w:id="9" w:name="_Toc6403526"/>
+      <w:bookmarkStart w:id="10" w:name="_Toc6403526"/>
       <w:r>
         <w:rPr>
           <w:rFonts w:ascii="Times New Roman" w:hAnsi="Times New Roman"/>
@@ -6276,7 +6239,7 @@
         </w:rPr>
         <w:t>1.4. Энергия активации процесса отверждения</w:t>
       </w:r>
-      <w:bookmarkEnd w:id="9"/>
+      <w:bookmarkEnd w:id="10"/>
     </w:p>
     <w:p>
       <w:pPr>
@@ -8102,8 +8065,6 @@
         </w:rPr>
         <w:t>ры, при которых определена вязкость, К.</w:t>
       </w:r>
-      <w:bookmarkStart w:id="10" w:name="_GoBack"/>
-      <w:bookmarkEnd w:id="10"/>
     </w:p>
     <w:p>
       <w:pPr>
@@ -8163,7 +8124,7 @@
                       <a:picLocks noChangeAspect="1"/>
                       <a:extLst>
                         <a:ext uri="smNativeData">
-                          <sm:smNativeData xmlns="" xmlns:o="urn:schemas-microsoft-com:office:office" xmlns:v="urn:schemas-microsoft-com:vml" xmlns:w10="urn:schemas-microsoft-com:office:word" xmlns:w="http://schemas.openxmlformats.org/wordprocessingml/2006/main" xmlns:sm="smNativeData" val="SMDATA_13_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"/>
+                          <sm:smNativeData xmlns:sm="smNativeData" xmlns:w="http://schemas.openxmlformats.org/wordprocessingml/2006/main" xmlns:w10="urn:schemas-microsoft-com:office:word" xmlns:v="urn:schemas-microsoft-com:vml" xmlns:o="urn:schemas-microsoft-com:office:office" xmlns="" val="SMDATA_13_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"/>
                         </a:ext>
                       </a:extLst>
                     </pic:cNvPicPr>
@@ -8897,7 +8858,7 @@
                       <a:picLocks noChangeAspect="1"/>
                       <a:extLst>
                         <a:ext uri="smNativeData">
-                          <sm:smNativeData xmlns="" xmlns:o="urn:schemas-microsoft-com:office:office" xmlns:v="urn:schemas-microsoft-com:vml" xmlns:w10="urn:schemas-microsoft-com:office:word" xmlns:w="http://schemas.openxmlformats.org/wordprocessingml/2006/main" xmlns:sm="smNativeData" val="SMDATA_13_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"/>
+                          <sm:smNativeData xmlns:sm="smNativeData" xmlns:w="http://schemas.openxmlformats.org/wordprocessingml/2006/main" xmlns:w10="urn:schemas-microsoft-com:office:word" xmlns:v="urn:schemas-microsoft-com:vml" xmlns:o="urn:schemas-microsoft-com:office:office" xmlns="" val="SMDATA_13_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"/>
                         </a:ext>
                       </a:extLst>
                     </pic:cNvPicPr>
@@ -12050,7 +12011,7 @@
 </file>
 
 <file path=customXml/itemProps1.xml><?xml version="1.0" encoding="utf-8"?>
-<ds:datastoreItem xmlns:ds="http://schemas.openxmlformats.org/officeDocument/2006/customXml" ds:itemID="{E138909F-47F1-48A2-BB5F-D0437E7A7958}">
+<ds:datastoreItem xmlns:ds="http://schemas.openxmlformats.org/officeDocument/2006/customXml" ds:itemID="{31C22999-0BA5-4B91-8878-1C1E4DBC45D5}">
   <ds:schemaRefs>
     <ds:schemaRef ds:uri="http://schemas.openxmlformats.org/officeDocument/2006/bibliography"/>
   </ds:schemaRefs>

</xml_diff>